<commit_message>
Adding Locale based translated messages
</commit_message>
<xml_diff>
--- a/springTest/docs/springMvc.docx
+++ b/springTest/docs/springMvc.docx
@@ -27,6 +27,11 @@
     </w:p>
     <w:p>
       <w:pPr>
+        <w:pStyle w:val="ListParagraph"/>
+        <w:numPr>
+          <w:ilvl w:val="0"/>
+          <w:numId w:val="6"/>
+        </w:numPr>
         <w:spacing w:after="0" w:line="377" w:lineRule="atLeast"/>
         <w:rPr>
           <w:rFonts w:ascii="Arial Unicode MS" w:eastAsia="Arial Unicode MS" w:hAnsi="Arial Unicode MS" w:cs="Arial Unicode MS"/>
@@ -44,7 +49,7 @@
           <w:sz w:val="24"/>
           <w:szCs w:val="24"/>
         </w:rPr>
-        <w:t>1 Using</w:t>
+        <w:t xml:space="preserve"> Using</w:t>
       </w:r>
       <w:r>
         <w:rPr>
@@ -54,9 +59,241 @@
           <w:sz w:val="24"/>
           <w:szCs w:val="24"/>
         </w:rPr>
-        <w:t xml:space="preserve"> default annotation</w:t>
-      </w:r>
-      <w:r>
+        <w:t xml:space="preserve"> default annotation based validation:</w:t>
+      </w:r>
+    </w:p>
+    <w:p>
+      <w:pPr>
+        <w:spacing w:after="0" w:line="377" w:lineRule="atLeast"/>
+        <w:ind w:left="720"/>
+        <w:rPr>
+          <w:rFonts w:ascii="Arial Unicode MS" w:eastAsia="Arial Unicode MS" w:hAnsi="Arial Unicode MS" w:cs="Arial Unicode MS"/>
+          <w:color w:val="5B9BD5" w:themeColor="accent1"/>
+          <w:sz w:val="18"/>
+          <w:szCs w:val="18"/>
+        </w:rPr>
+      </w:pPr>
+      <w:r>
+        <w:rPr>
+          <w:rFonts w:ascii="Arial Unicode MS" w:eastAsia="Arial Unicode MS" w:hAnsi="Arial Unicode MS" w:cs="Arial Unicode MS"/>
+          <w:color w:val="5B9BD5" w:themeColor="accent1"/>
+          <w:sz w:val="18"/>
+          <w:szCs w:val="18"/>
+        </w:rPr>
+        <w:t xml:space="preserve">Do not forget to add the following while using </w:t>
+      </w:r>
+      <w:proofErr w:type="spellStart"/>
+      <w:r>
+        <w:rPr>
+          <w:rFonts w:ascii="Arial Unicode MS" w:eastAsia="Arial Unicode MS" w:hAnsi="Arial Unicode MS" w:cs="Arial Unicode MS"/>
+          <w:color w:val="5B9BD5" w:themeColor="accent1"/>
+          <w:sz w:val="18"/>
+          <w:szCs w:val="18"/>
+        </w:rPr>
+        <w:t>mvc</w:t>
+      </w:r>
+      <w:proofErr w:type="spellEnd"/>
+      <w:r>
+        <w:rPr>
+          <w:rFonts w:ascii="Arial Unicode MS" w:eastAsia="Arial Unicode MS" w:hAnsi="Arial Unicode MS" w:cs="Arial Unicode MS"/>
+          <w:color w:val="5B9BD5" w:themeColor="accent1"/>
+          <w:sz w:val="18"/>
+          <w:szCs w:val="18"/>
+        </w:rPr>
+        <w:t xml:space="preserve"> validation:</w:t>
+      </w:r>
+    </w:p>
+    <w:p>
+      <w:pPr>
+        <w:spacing w:after="0" w:line="377" w:lineRule="atLeast"/>
+        <w:ind w:left="720"/>
+        <w:rPr>
+          <w:rFonts w:ascii="Arial Unicode MS" w:eastAsia="Arial Unicode MS" w:hAnsi="Arial Unicode MS" w:cs="Arial Unicode MS"/>
+          <w:color w:val="383838"/>
+          <w:sz w:val="18"/>
+          <w:szCs w:val="18"/>
+        </w:rPr>
+      </w:pPr>
+      <w:r>
+        <w:rPr>
+          <w:rFonts w:ascii="Arial Unicode MS" w:eastAsia="Arial Unicode MS" w:hAnsi="Arial Unicode MS" w:cs="Arial Unicode MS"/>
+          <w:color w:val="383838"/>
+          <w:sz w:val="18"/>
+          <w:szCs w:val="18"/>
+        </w:rPr>
+        <w:t>1</w:t>
+      </w:r>
+      <w:r>
+        <w:rPr>
+          <w:rFonts w:ascii="Arial Unicode MS" w:eastAsia="Arial Unicode MS" w:hAnsi="Arial Unicode MS" w:cs="Arial Unicode MS"/>
+          <w:color w:val="ED7D31" w:themeColor="accent2"/>
+          <w:sz w:val="18"/>
+          <w:szCs w:val="18"/>
+        </w:rPr>
+        <w:t xml:space="preserve">. </w:t>
+      </w:r>
+      <w:r>
+        <w:rPr>
+          <w:rFonts w:ascii="Arial Unicode MS" w:eastAsia="Arial Unicode MS" w:hAnsi="Arial Unicode MS" w:cs="Arial Unicode MS"/>
+          <w:b/>
+          <w:color w:val="ED7D31" w:themeColor="accent2"/>
+          <w:sz w:val="18"/>
+          <w:szCs w:val="18"/>
+        </w:rPr>
+        <w:t>@Valid</w:t>
+      </w:r>
+      <w:r>
+        <w:rPr>
+          <w:rFonts w:ascii="Arial Unicode MS" w:eastAsia="Arial Unicode MS" w:hAnsi="Arial Unicode MS" w:cs="Arial Unicode MS"/>
+          <w:color w:val="ED7D31" w:themeColor="accent2"/>
+          <w:sz w:val="18"/>
+          <w:szCs w:val="18"/>
+        </w:rPr>
+        <w:t xml:space="preserve"> </w:t>
+      </w:r>
+      <w:r>
+        <w:rPr>
+          <w:rFonts w:ascii="Arial Unicode MS" w:eastAsia="Arial Unicode MS" w:hAnsi="Arial Unicode MS" w:cs="Arial Unicode MS"/>
+          <w:color w:val="383838"/>
+          <w:sz w:val="18"/>
+          <w:szCs w:val="18"/>
+        </w:rPr>
+        <w:t>annotation in handle method</w:t>
+      </w:r>
+    </w:p>
+    <w:p>
+      <w:pPr>
+        <w:spacing w:after="0" w:line="377" w:lineRule="atLeast"/>
+        <w:ind w:left="720"/>
+        <w:rPr>
+          <w:rFonts w:ascii="Arial Unicode MS" w:eastAsia="Arial Unicode MS" w:hAnsi="Arial Unicode MS" w:cs="Arial Unicode MS"/>
+          <w:color w:val="383838"/>
+          <w:sz w:val="18"/>
+          <w:szCs w:val="18"/>
+        </w:rPr>
+      </w:pPr>
+      <w:r>
+        <w:rPr>
+          <w:rFonts w:ascii="Arial Unicode MS" w:eastAsia="Arial Unicode MS" w:hAnsi="Arial Unicode MS" w:cs="Arial Unicode MS"/>
+          <w:color w:val="383838"/>
+          <w:sz w:val="18"/>
+          <w:szCs w:val="18"/>
+        </w:rPr>
+        <w:t xml:space="preserve">2. </w:t>
+      </w:r>
+      <w:r>
+        <w:rPr>
+          <w:rFonts w:ascii="Arial Unicode MS" w:eastAsia="Arial Unicode MS" w:hAnsi="Arial Unicode MS" w:cs="Arial Unicode MS"/>
+          <w:b/>
+          <w:color w:val="ED7D31" w:themeColor="accent2"/>
+          <w:sz w:val="18"/>
+          <w:szCs w:val="18"/>
+        </w:rPr>
+        <w:t>&lt;</w:t>
+      </w:r>
+      <w:proofErr w:type="spellStart"/>
+      <w:r>
+        <w:rPr>
+          <w:rFonts w:ascii="Arial Unicode MS" w:eastAsia="Arial Unicode MS" w:hAnsi="Arial Unicode MS" w:cs="Arial Unicode MS"/>
+          <w:b/>
+          <w:color w:val="ED7D31" w:themeColor="accent2"/>
+          <w:sz w:val="18"/>
+          <w:szCs w:val="18"/>
+        </w:rPr>
+        <w:t>mvc</w:t>
+      </w:r>
+      <w:proofErr w:type="gramStart"/>
+      <w:r>
+        <w:rPr>
+          <w:rFonts w:ascii="Arial Unicode MS" w:eastAsia="Arial Unicode MS" w:hAnsi="Arial Unicode MS" w:cs="Arial Unicode MS"/>
+          <w:b/>
+          <w:color w:val="ED7D31" w:themeColor="accent2"/>
+          <w:sz w:val="18"/>
+          <w:szCs w:val="18"/>
+        </w:rPr>
+        <w:t>:annotation</w:t>
+      </w:r>
+      <w:proofErr w:type="gramEnd"/>
+      <w:r>
+        <w:rPr>
+          <w:rFonts w:ascii="Arial Unicode MS" w:eastAsia="Arial Unicode MS" w:hAnsi="Arial Unicode MS" w:cs="Arial Unicode MS"/>
+          <w:b/>
+          <w:color w:val="ED7D31" w:themeColor="accent2"/>
+          <w:sz w:val="18"/>
+          <w:szCs w:val="18"/>
+        </w:rPr>
+        <w:t>-driven</w:t>
+      </w:r>
+      <w:proofErr w:type="spellEnd"/>
+      <w:r>
+        <w:rPr>
+          <w:rFonts w:ascii="Arial Unicode MS" w:eastAsia="Arial Unicode MS" w:hAnsi="Arial Unicode MS" w:cs="Arial Unicode MS"/>
+          <w:b/>
+          <w:color w:val="ED7D31" w:themeColor="accent2"/>
+          <w:sz w:val="18"/>
+          <w:szCs w:val="18"/>
+        </w:rPr>
+        <w:t xml:space="preserve"> /&gt;</w:t>
+      </w:r>
+      <w:r>
+        <w:rPr>
+          <w:rFonts w:ascii="Arial Unicode MS" w:eastAsia="Arial Unicode MS" w:hAnsi="Arial Unicode MS" w:cs="Arial Unicode MS"/>
+          <w:color w:val="ED7D31" w:themeColor="accent2"/>
+          <w:sz w:val="18"/>
+          <w:szCs w:val="18"/>
+        </w:rPr>
+        <w:t xml:space="preserve"> </w:t>
+      </w:r>
+      <w:r>
+        <w:rPr>
+          <w:rFonts w:ascii="Arial Unicode MS" w:eastAsia="Arial Unicode MS" w:hAnsi="Arial Unicode MS" w:cs="Arial Unicode MS"/>
+          <w:color w:val="383838"/>
+          <w:sz w:val="18"/>
+          <w:szCs w:val="18"/>
+        </w:rPr>
+        <w:t xml:space="preserve">in your </w:t>
+      </w:r>
+      <w:proofErr w:type="spellStart"/>
+      <w:r>
+        <w:rPr>
+          <w:rFonts w:ascii="Arial Unicode MS" w:eastAsia="Arial Unicode MS" w:hAnsi="Arial Unicode MS" w:cs="Arial Unicode MS"/>
+          <w:color w:val="383838"/>
+          <w:sz w:val="18"/>
+          <w:szCs w:val="18"/>
+        </w:rPr>
+        <w:t>config</w:t>
+      </w:r>
+      <w:proofErr w:type="spellEnd"/>
+      <w:r>
+        <w:rPr>
+          <w:rFonts w:ascii="Arial Unicode MS" w:eastAsia="Arial Unicode MS" w:hAnsi="Arial Unicode MS" w:cs="Arial Unicode MS"/>
+          <w:color w:val="383838"/>
+          <w:sz w:val="18"/>
+          <w:szCs w:val="18"/>
+        </w:rPr>
+        <w:t xml:space="preserve"> file</w:t>
+      </w:r>
+    </w:p>
+    <w:p>
+      <w:pPr>
+        <w:spacing w:after="0" w:line="377" w:lineRule="atLeast"/>
+        <w:ind w:left="720"/>
+        <w:rPr>
+          <w:rFonts w:ascii="Arial Unicode MS" w:eastAsia="Arial Unicode MS" w:hAnsi="Arial Unicode MS" w:cs="Arial Unicode MS"/>
+          <w:color w:val="383838"/>
+          <w:sz w:val="18"/>
+          <w:szCs w:val="18"/>
+        </w:rPr>
+      </w:pPr>
+    </w:p>
+    <w:p>
+      <w:pPr>
+        <w:pStyle w:val="ListParagraph"/>
+        <w:numPr>
+          <w:ilvl w:val="0"/>
+          <w:numId w:val="6"/>
+        </w:numPr>
+        <w:spacing w:after="0" w:line="377" w:lineRule="atLeast"/>
         <w:rPr>
           <w:rFonts w:ascii="Arial Unicode MS" w:eastAsia="Arial Unicode MS" w:hAnsi="Arial Unicode MS" w:cs="Arial Unicode MS"/>
           <w:b/>
@@ -64,7 +301,1890 @@
           <w:sz w:val="24"/>
           <w:szCs w:val="24"/>
         </w:rPr>
-        <w:t xml:space="preserve"> based validation:</w:t>
+      </w:pPr>
+      <w:r>
+        <w:rPr>
+          <w:rFonts w:ascii="Arial Unicode MS" w:eastAsia="Arial Unicode MS" w:hAnsi="Arial Unicode MS" w:cs="Arial Unicode MS"/>
+          <w:b/>
+          <w:color w:val="383838"/>
+          <w:sz w:val="24"/>
+          <w:szCs w:val="24"/>
+        </w:rPr>
+        <w:t>Custom validation</w:t>
+      </w:r>
+    </w:p>
+    <w:p>
+      <w:pPr>
+        <w:pStyle w:val="ListParagraph"/>
+        <w:spacing w:after="0" w:line="377" w:lineRule="atLeast"/>
+        <w:rPr>
+          <w:rFonts w:ascii="Arial Unicode MS" w:eastAsia="Arial Unicode MS" w:hAnsi="Arial Unicode MS" w:cs="Arial Unicode MS"/>
+          <w:color w:val="383838"/>
+          <w:sz w:val="18"/>
+          <w:szCs w:val="18"/>
+        </w:rPr>
+      </w:pPr>
+      <w:r>
+        <w:rPr>
+          <w:rFonts w:ascii="Arial Unicode MS" w:eastAsia="Arial Unicode MS" w:hAnsi="Arial Unicode MS" w:cs="Arial Unicode MS"/>
+          <w:color w:val="383838"/>
+          <w:sz w:val="18"/>
+          <w:szCs w:val="18"/>
+        </w:rPr>
+        <w:t xml:space="preserve">1. </w:t>
+      </w:r>
+      <w:proofErr w:type="gramStart"/>
+      <w:r>
+        <w:rPr>
+          <w:rFonts w:ascii="Arial Unicode MS" w:eastAsia="Arial Unicode MS" w:hAnsi="Arial Unicode MS" w:cs="Arial Unicode MS"/>
+          <w:color w:val="383838"/>
+          <w:sz w:val="18"/>
+          <w:szCs w:val="18"/>
+        </w:rPr>
+        <w:t xml:space="preserve">use  </w:t>
+      </w:r>
+      <w:r>
+        <w:rPr>
+          <w:rFonts w:ascii="Arial Unicode MS" w:eastAsia="Arial Unicode MS" w:hAnsi="Arial Unicode MS" w:cs="Arial Unicode MS"/>
+          <w:color w:val="ED7D31" w:themeColor="accent2"/>
+          <w:sz w:val="18"/>
+          <w:szCs w:val="18"/>
+        </w:rPr>
+        <w:t>@Component</w:t>
+      </w:r>
+      <w:proofErr w:type="gramEnd"/>
+      <w:r>
+        <w:rPr>
+          <w:rFonts w:ascii="Arial Unicode MS" w:eastAsia="Arial Unicode MS" w:hAnsi="Arial Unicode MS" w:cs="Arial Unicode MS"/>
+          <w:color w:val="ED7D31" w:themeColor="accent2"/>
+          <w:sz w:val="18"/>
+          <w:szCs w:val="18"/>
+        </w:rPr>
+        <w:t xml:space="preserve">  </w:t>
+      </w:r>
+      <w:r>
+        <w:rPr>
+          <w:rFonts w:ascii="Arial Unicode MS" w:eastAsia="Arial Unicode MS" w:hAnsi="Arial Unicode MS" w:cs="Arial Unicode MS"/>
+          <w:color w:val="383838"/>
+          <w:sz w:val="18"/>
+          <w:szCs w:val="18"/>
+        </w:rPr>
+        <w:t>in validator class</w:t>
+      </w:r>
+    </w:p>
+    <w:p>
+      <w:pPr>
+        <w:pStyle w:val="ListParagraph"/>
+        <w:spacing w:after="0" w:line="377" w:lineRule="atLeast"/>
+        <w:rPr>
+          <w:rFonts w:ascii="Arial Unicode MS" w:eastAsia="Arial Unicode MS" w:hAnsi="Arial Unicode MS" w:cs="Arial Unicode MS"/>
+          <w:color w:val="383838"/>
+          <w:sz w:val="18"/>
+          <w:szCs w:val="18"/>
+        </w:rPr>
+      </w:pPr>
+      <w:r>
+        <w:rPr>
+          <w:rFonts w:ascii="Arial Unicode MS" w:eastAsia="Arial Unicode MS" w:hAnsi="Arial Unicode MS" w:cs="Arial Unicode MS"/>
+          <w:color w:val="383838"/>
+          <w:sz w:val="18"/>
+          <w:szCs w:val="18"/>
+        </w:rPr>
+        <w:t xml:space="preserve">2. </w:t>
+      </w:r>
+      <w:proofErr w:type="gramStart"/>
+      <w:r>
+        <w:rPr>
+          <w:rFonts w:ascii="Arial Unicode MS" w:eastAsia="Arial Unicode MS" w:hAnsi="Arial Unicode MS" w:cs="Arial Unicode MS"/>
+          <w:color w:val="383838"/>
+          <w:sz w:val="18"/>
+          <w:szCs w:val="18"/>
+        </w:rPr>
+        <w:t xml:space="preserve">use  </w:t>
+      </w:r>
+      <w:r>
+        <w:rPr>
+          <w:rFonts w:ascii="Arial Unicode MS" w:eastAsia="Arial Unicode MS" w:hAnsi="Arial Unicode MS" w:cs="Arial Unicode MS"/>
+          <w:color w:val="ED7D31" w:themeColor="accent2"/>
+          <w:sz w:val="18"/>
+          <w:szCs w:val="18"/>
+        </w:rPr>
+        <w:t>@</w:t>
+      </w:r>
+      <w:proofErr w:type="spellStart"/>
+      <w:r>
+        <w:rPr>
+          <w:rFonts w:ascii="Arial Unicode MS" w:eastAsia="Arial Unicode MS" w:hAnsi="Arial Unicode MS" w:cs="Arial Unicode MS"/>
+          <w:color w:val="ED7D31" w:themeColor="accent2"/>
+          <w:sz w:val="18"/>
+          <w:szCs w:val="18"/>
+        </w:rPr>
+        <w:t>Autowired</w:t>
+      </w:r>
+      <w:proofErr w:type="spellEnd"/>
+      <w:proofErr w:type="gramEnd"/>
+      <w:r>
+        <w:rPr>
+          <w:rFonts w:ascii="Arial Unicode MS" w:eastAsia="Arial Unicode MS" w:hAnsi="Arial Unicode MS" w:cs="Arial Unicode MS"/>
+          <w:color w:val="ED7D31" w:themeColor="accent2"/>
+          <w:sz w:val="18"/>
+          <w:szCs w:val="18"/>
+        </w:rPr>
+        <w:t xml:space="preserve"> </w:t>
+      </w:r>
+      <w:r>
+        <w:rPr>
+          <w:rFonts w:ascii="Arial Unicode MS" w:eastAsia="Arial Unicode MS" w:hAnsi="Arial Unicode MS" w:cs="Arial Unicode MS"/>
+          <w:color w:val="383838"/>
+          <w:sz w:val="18"/>
+          <w:szCs w:val="18"/>
+        </w:rPr>
+        <w:t>for validator instance in controller</w:t>
+      </w:r>
+    </w:p>
+    <w:p>
+      <w:pPr>
+        <w:pStyle w:val="ListParagraph"/>
+        <w:spacing w:after="0" w:line="377" w:lineRule="atLeast"/>
+        <w:rPr>
+          <w:rFonts w:ascii="Arial Unicode MS" w:eastAsia="Arial Unicode MS" w:hAnsi="Arial Unicode MS" w:cs="Arial Unicode MS"/>
+          <w:b/>
+          <w:color w:val="383838"/>
+          <w:sz w:val="24"/>
+          <w:szCs w:val="24"/>
+        </w:rPr>
+      </w:pPr>
+    </w:p>
+    <w:p>
+      <w:pPr>
+        <w:spacing w:after="0" w:line="377" w:lineRule="atLeast"/>
+        <w:rPr>
+          <w:rFonts w:ascii="Arial Unicode MS" w:eastAsia="Arial Unicode MS" w:hAnsi="Arial Unicode MS" w:cs="Arial Unicode MS"/>
+          <w:color w:val="383838"/>
+          <w:sz w:val="18"/>
+          <w:szCs w:val="18"/>
+        </w:rPr>
+      </w:pPr>
+    </w:p>
+    <w:p>
+      <w:pPr>
+        <w:pStyle w:val="ListParagraph"/>
+        <w:numPr>
+          <w:ilvl w:val="0"/>
+          <w:numId w:val="6"/>
+        </w:numPr>
+        <w:spacing w:after="0" w:line="377" w:lineRule="atLeast"/>
+        <w:rPr>
+          <w:rFonts w:ascii="Arial Unicode MS" w:eastAsia="Arial Unicode MS" w:hAnsi="Arial Unicode MS" w:cs="Arial Unicode MS"/>
+          <w:b/>
+          <w:color w:val="383838"/>
+          <w:sz w:val="18"/>
+          <w:szCs w:val="18"/>
+        </w:rPr>
+      </w:pPr>
+      <w:r>
+        <w:rPr>
+          <w:rFonts w:ascii="Arial Unicode MS" w:eastAsia="Arial Unicode MS" w:hAnsi="Arial Unicode MS" w:cs="Arial Unicode MS"/>
+          <w:b/>
+          <w:color w:val="383838"/>
+          <w:sz w:val="24"/>
+          <w:szCs w:val="24"/>
+        </w:rPr>
+        <w:t>Locale based messages</w:t>
+      </w:r>
+    </w:p>
+    <w:p>
+      <w:pPr>
+        <w:pStyle w:val="ListParagraph"/>
+        <w:spacing w:after="0" w:line="377" w:lineRule="atLeast"/>
+        <w:rPr>
+          <w:rFonts w:ascii="Arial Unicode MS" w:eastAsia="Arial Unicode MS" w:hAnsi="Arial Unicode MS" w:cs="Arial Unicode MS"/>
+          <w:color w:val="383838"/>
+          <w:sz w:val="18"/>
+          <w:szCs w:val="18"/>
+        </w:rPr>
+      </w:pPr>
+      <w:r>
+        <w:rPr>
+          <w:rFonts w:ascii="Arial Unicode MS" w:eastAsia="Arial Unicode MS" w:hAnsi="Arial Unicode MS" w:cs="Arial Unicode MS"/>
+          <w:color w:val="383838"/>
+          <w:sz w:val="18"/>
+          <w:szCs w:val="18"/>
+        </w:rPr>
+        <w:t>To enable the internationalization in spring MVC. We need to register below 3 beans in the spring context.</w:t>
+      </w:r>
+    </w:p>
+    <w:p>
+      <w:pPr>
+        <w:pStyle w:val="ListParagraph"/>
+        <w:numPr>
+          <w:ilvl w:val="1"/>
+          <w:numId w:val="6"/>
+        </w:numPr>
+        <w:spacing w:after="0" w:line="377" w:lineRule="atLeast"/>
+        <w:rPr>
+          <w:rFonts w:ascii="Arial Unicode MS" w:eastAsia="Arial Unicode MS" w:hAnsi="Arial Unicode MS" w:cs="Arial Unicode MS"/>
+          <w:b/>
+          <w:color w:val="383838"/>
+          <w:sz w:val="18"/>
+          <w:szCs w:val="18"/>
+        </w:rPr>
+      </w:pPr>
+      <w:r>
+        <w:rPr>
+          <w:rFonts w:ascii="Arial Unicode MS" w:eastAsia="Arial Unicode MS" w:hAnsi="Arial Unicode MS" w:cs="Arial Unicode MS"/>
+          <w:b/>
+          <w:color w:val="383838"/>
+          <w:sz w:val="18"/>
+          <w:szCs w:val="18"/>
+        </w:rPr>
+        <w:t xml:space="preserve">  </w:t>
+      </w:r>
+      <w:proofErr w:type="spellStart"/>
+      <w:r>
+        <w:rPr>
+          <w:rFonts w:ascii="Arial Unicode MS" w:eastAsia="Arial Unicode MS" w:hAnsi="Arial Unicode MS" w:cs="Arial Unicode MS"/>
+          <w:b/>
+          <w:color w:val="383838"/>
+          <w:sz w:val="18"/>
+          <w:szCs w:val="18"/>
+        </w:rPr>
+        <w:t>MessageSource</w:t>
+      </w:r>
+      <w:proofErr w:type="spellEnd"/>
+    </w:p>
+    <w:p>
+      <w:pPr>
+        <w:pStyle w:val="ListParagraph"/>
+        <w:spacing w:after="0" w:line="377" w:lineRule="atLeast"/>
+        <w:rPr>
+          <w:rFonts w:ascii="Arial Unicode MS" w:eastAsia="Arial Unicode MS" w:hAnsi="Arial Unicode MS" w:cs="Arial Unicode MS"/>
+          <w:color w:val="383838"/>
+          <w:sz w:val="18"/>
+          <w:szCs w:val="18"/>
+        </w:rPr>
+      </w:pPr>
+      <w:r>
+        <w:rPr>
+          <w:rFonts w:ascii="Arial Unicode MS" w:eastAsia="Arial Unicode MS" w:hAnsi="Arial Unicode MS" w:cs="Arial Unicode MS"/>
+          <w:color w:val="383838"/>
+          <w:sz w:val="18"/>
+          <w:szCs w:val="18"/>
+        </w:rPr>
+        <w:t xml:space="preserve"> </w:t>
+      </w:r>
+      <w:r>
+        <w:rPr>
+          <w:rFonts w:ascii="Arial Unicode MS" w:eastAsia="Arial Unicode MS" w:hAnsi="Arial Unicode MS" w:cs="Arial Unicode MS"/>
+          <w:color w:val="383838"/>
+          <w:sz w:val="18"/>
+          <w:szCs w:val="18"/>
+        </w:rPr>
+        <w:t>&lt;bean id="</w:t>
+      </w:r>
+      <w:proofErr w:type="spellStart"/>
+      <w:r>
+        <w:rPr>
+          <w:rFonts w:ascii="Arial Unicode MS" w:eastAsia="Arial Unicode MS" w:hAnsi="Arial Unicode MS" w:cs="Arial Unicode MS"/>
+          <w:color w:val="383838"/>
+          <w:sz w:val="18"/>
+          <w:szCs w:val="18"/>
+        </w:rPr>
+        <w:t>messageSource</w:t>
+      </w:r>
+      <w:proofErr w:type="spellEnd"/>
+      <w:r>
+        <w:rPr>
+          <w:rFonts w:ascii="Arial Unicode MS" w:eastAsia="Arial Unicode MS" w:hAnsi="Arial Unicode MS" w:cs="Arial Unicode MS"/>
+          <w:color w:val="383838"/>
+          <w:sz w:val="18"/>
+          <w:szCs w:val="18"/>
+        </w:rPr>
+        <w:t>"</w:t>
+      </w:r>
+    </w:p>
+    <w:p>
+      <w:pPr>
+        <w:pStyle w:val="ListParagraph"/>
+        <w:spacing w:after="0" w:line="377" w:lineRule="atLeast"/>
+        <w:rPr>
+          <w:rFonts w:ascii="Arial Unicode MS" w:eastAsia="Arial Unicode MS" w:hAnsi="Arial Unicode MS" w:cs="Arial Unicode MS"/>
+          <w:color w:val="383838"/>
+          <w:sz w:val="18"/>
+          <w:szCs w:val="18"/>
+        </w:rPr>
+      </w:pPr>
+      <w:r>
+        <w:rPr>
+          <w:rFonts w:ascii="Arial Unicode MS" w:eastAsia="Arial Unicode MS" w:hAnsi="Arial Unicode MS" w:cs="Arial Unicode MS"/>
+          <w:color w:val="383838"/>
+          <w:sz w:val="18"/>
+          <w:szCs w:val="18"/>
+        </w:rPr>
+        <w:t xml:space="preserve">        </w:t>
+      </w:r>
+      <w:proofErr w:type="gramStart"/>
+      <w:r>
+        <w:rPr>
+          <w:rFonts w:ascii="Arial Unicode MS" w:eastAsia="Arial Unicode MS" w:hAnsi="Arial Unicode MS" w:cs="Arial Unicode MS"/>
+          <w:color w:val="383838"/>
+          <w:sz w:val="18"/>
+          <w:szCs w:val="18"/>
+        </w:rPr>
+        <w:t>class</w:t>
+      </w:r>
+      <w:proofErr w:type="gramEnd"/>
+      <w:r>
+        <w:rPr>
+          <w:rFonts w:ascii="Arial Unicode MS" w:eastAsia="Arial Unicode MS" w:hAnsi="Arial Unicode MS" w:cs="Arial Unicode MS"/>
+          <w:color w:val="383838"/>
+          <w:sz w:val="18"/>
+          <w:szCs w:val="18"/>
+        </w:rPr>
+        <w:t>="org.springframework.context.support.ReloadableResourceBundleMessageSource"&gt;</w:t>
+      </w:r>
+    </w:p>
+    <w:p>
+      <w:pPr>
+        <w:pStyle w:val="ListParagraph"/>
+        <w:spacing w:after="0" w:line="377" w:lineRule="atLeast"/>
+        <w:rPr>
+          <w:rFonts w:ascii="Arial Unicode MS" w:eastAsia="Arial Unicode MS" w:hAnsi="Arial Unicode MS" w:cs="Arial Unicode MS"/>
+          <w:color w:val="383838"/>
+          <w:sz w:val="18"/>
+          <w:szCs w:val="18"/>
+        </w:rPr>
+      </w:pPr>
+      <w:r>
+        <w:rPr>
+          <w:rFonts w:ascii="Arial Unicode MS" w:eastAsia="Arial Unicode MS" w:hAnsi="Arial Unicode MS" w:cs="Arial Unicode MS"/>
+          <w:color w:val="383838"/>
+          <w:sz w:val="18"/>
+          <w:szCs w:val="18"/>
+        </w:rPr>
+        <w:t xml:space="preserve">        &lt;property name="</w:t>
+      </w:r>
+      <w:proofErr w:type="spellStart"/>
+      <w:r>
+        <w:rPr>
+          <w:rFonts w:ascii="Arial Unicode MS" w:eastAsia="Arial Unicode MS" w:hAnsi="Arial Unicode MS" w:cs="Arial Unicode MS"/>
+          <w:color w:val="383838"/>
+          <w:sz w:val="18"/>
+          <w:szCs w:val="18"/>
+        </w:rPr>
+        <w:t>basename</w:t>
+      </w:r>
+      <w:proofErr w:type="spellEnd"/>
+      <w:r>
+        <w:rPr>
+          <w:rFonts w:ascii="Arial Unicode MS" w:eastAsia="Arial Unicode MS" w:hAnsi="Arial Unicode MS" w:cs="Arial Unicode MS"/>
+          <w:color w:val="383838"/>
+          <w:sz w:val="18"/>
+          <w:szCs w:val="18"/>
+        </w:rPr>
+        <w:t>" value="</w:t>
+      </w:r>
+      <w:proofErr w:type="spellStart"/>
+      <w:r>
+        <w:rPr>
+          <w:rFonts w:ascii="Arial Unicode MS" w:eastAsia="Arial Unicode MS" w:hAnsi="Arial Unicode MS" w:cs="Arial Unicode MS"/>
+          <w:color w:val="383838"/>
+          <w:sz w:val="18"/>
+          <w:szCs w:val="18"/>
+        </w:rPr>
+        <w:t>classpath</w:t>
+      </w:r>
+      <w:proofErr w:type="gramStart"/>
+      <w:r>
+        <w:rPr>
+          <w:rFonts w:ascii="Arial Unicode MS" w:eastAsia="Arial Unicode MS" w:hAnsi="Arial Unicode MS" w:cs="Arial Unicode MS"/>
+          <w:color w:val="383838"/>
+          <w:sz w:val="18"/>
+          <w:szCs w:val="18"/>
+        </w:rPr>
+        <w:t>:messages</w:t>
+      </w:r>
+      <w:proofErr w:type="spellEnd"/>
+      <w:proofErr w:type="gramEnd"/>
+      <w:r>
+        <w:rPr>
+          <w:rFonts w:ascii="Arial Unicode MS" w:eastAsia="Arial Unicode MS" w:hAnsi="Arial Unicode MS" w:cs="Arial Unicode MS"/>
+          <w:color w:val="383838"/>
+          <w:sz w:val="18"/>
+          <w:szCs w:val="18"/>
+        </w:rPr>
+        <w:t>" /&gt;</w:t>
+      </w:r>
+    </w:p>
+    <w:p>
+      <w:pPr>
+        <w:pStyle w:val="ListParagraph"/>
+        <w:spacing w:after="0" w:line="377" w:lineRule="atLeast"/>
+        <w:rPr>
+          <w:rFonts w:ascii="Arial Unicode MS" w:eastAsia="Arial Unicode MS" w:hAnsi="Arial Unicode MS" w:cs="Arial Unicode MS"/>
+          <w:color w:val="383838"/>
+          <w:sz w:val="18"/>
+          <w:szCs w:val="18"/>
+        </w:rPr>
+      </w:pPr>
+      <w:r>
+        <w:rPr>
+          <w:rFonts w:ascii="Arial Unicode MS" w:eastAsia="Arial Unicode MS" w:hAnsi="Arial Unicode MS" w:cs="Arial Unicode MS"/>
+          <w:color w:val="383838"/>
+          <w:sz w:val="18"/>
+          <w:szCs w:val="18"/>
+        </w:rPr>
+        <w:t xml:space="preserve">        &lt;property name="</w:t>
+      </w:r>
+      <w:proofErr w:type="spellStart"/>
+      <w:r>
+        <w:rPr>
+          <w:rFonts w:ascii="Arial Unicode MS" w:eastAsia="Arial Unicode MS" w:hAnsi="Arial Unicode MS" w:cs="Arial Unicode MS"/>
+          <w:color w:val="383838"/>
+          <w:sz w:val="18"/>
+          <w:szCs w:val="18"/>
+        </w:rPr>
+        <w:t>defaultEncoding</w:t>
+      </w:r>
+      <w:proofErr w:type="spellEnd"/>
+      <w:r>
+        <w:rPr>
+          <w:rFonts w:ascii="Arial Unicode MS" w:eastAsia="Arial Unicode MS" w:hAnsi="Arial Unicode MS" w:cs="Arial Unicode MS"/>
+          <w:color w:val="383838"/>
+          <w:sz w:val="18"/>
+          <w:szCs w:val="18"/>
+        </w:rPr>
+        <w:t>" value="UTF-8" /&gt;</w:t>
+      </w:r>
+    </w:p>
+    <w:p>
+      <w:pPr>
+        <w:pStyle w:val="ListParagraph"/>
+        <w:spacing w:after="0" w:line="377" w:lineRule="atLeast"/>
+        <w:rPr>
+          <w:rFonts w:ascii="Arial Unicode MS" w:eastAsia="Arial Unicode MS" w:hAnsi="Arial Unicode MS" w:cs="Arial Unicode MS"/>
+          <w:color w:val="383838"/>
+          <w:sz w:val="18"/>
+          <w:szCs w:val="18"/>
+        </w:rPr>
+      </w:pPr>
+      <w:r>
+        <w:rPr>
+          <w:rFonts w:ascii="Arial Unicode MS" w:eastAsia="Arial Unicode MS" w:hAnsi="Arial Unicode MS" w:cs="Arial Unicode MS"/>
+          <w:color w:val="383838"/>
+          <w:sz w:val="18"/>
+          <w:szCs w:val="18"/>
+        </w:rPr>
+        <w:t xml:space="preserve">    &lt;/bean&gt;</w:t>
+      </w:r>
+    </w:p>
+    <w:p>
+      <w:pPr>
+        <w:pStyle w:val="ListParagraph"/>
+        <w:spacing w:after="0" w:line="377" w:lineRule="atLeast"/>
+        <w:rPr>
+          <w:rFonts w:ascii="Arial Unicode MS" w:eastAsia="Arial Unicode MS" w:hAnsi="Arial Unicode MS" w:cs="Arial Unicode MS"/>
+          <w:color w:val="383838"/>
+          <w:sz w:val="18"/>
+          <w:szCs w:val="18"/>
+        </w:rPr>
+      </w:pPr>
+      <w:proofErr w:type="spellStart"/>
+      <w:r>
+        <w:rPr>
+          <w:rFonts w:ascii="Arial Unicode MS" w:eastAsia="Arial Unicode MS" w:hAnsi="Arial Unicode MS" w:cs="Arial Unicode MS"/>
+          <w:color w:val="383838"/>
+          <w:sz w:val="18"/>
+          <w:szCs w:val="18"/>
+        </w:rPr>
+        <w:t>ReloadableResourceBundleMessageSource</w:t>
+      </w:r>
+      <w:proofErr w:type="spellEnd"/>
+      <w:r>
+        <w:rPr>
+          <w:rFonts w:ascii="Arial Unicode MS" w:eastAsia="Arial Unicode MS" w:hAnsi="Arial Unicode MS" w:cs="Arial Unicode MS"/>
+          <w:color w:val="383838"/>
+          <w:sz w:val="18"/>
+          <w:szCs w:val="18"/>
+        </w:rPr>
+        <w:t xml:space="preserve"> bean enables the internationalization (i18N).</w:t>
+      </w:r>
+    </w:p>
+    <w:p>
+      <w:pPr>
+        <w:pStyle w:val="ListParagraph"/>
+        <w:spacing w:after="0" w:line="377" w:lineRule="atLeast"/>
+        <w:rPr>
+          <w:rFonts w:ascii="Arial Unicode MS" w:eastAsia="Arial Unicode MS" w:hAnsi="Arial Unicode MS" w:cs="Arial Unicode MS"/>
+          <w:color w:val="383838"/>
+          <w:sz w:val="18"/>
+          <w:szCs w:val="18"/>
+        </w:rPr>
+      </w:pPr>
+      <w:proofErr w:type="spellStart"/>
+      <w:proofErr w:type="gramStart"/>
+      <w:r>
+        <w:rPr>
+          <w:rFonts w:ascii="Arial Unicode MS" w:eastAsia="Arial Unicode MS" w:hAnsi="Arial Unicode MS" w:cs="Arial Unicode MS"/>
+          <w:color w:val="383838"/>
+          <w:sz w:val="18"/>
+          <w:szCs w:val="18"/>
+        </w:rPr>
+        <w:t>basename</w:t>
+      </w:r>
+      <w:proofErr w:type="spellEnd"/>
+      <w:proofErr w:type="gramEnd"/>
+      <w:r>
+        <w:rPr>
+          <w:rFonts w:ascii="Arial Unicode MS" w:eastAsia="Arial Unicode MS" w:hAnsi="Arial Unicode MS" w:cs="Arial Unicode MS"/>
+          <w:color w:val="383838"/>
+          <w:sz w:val="18"/>
+          <w:szCs w:val="18"/>
+        </w:rPr>
+        <w:t xml:space="preserve"> property is used to provide the location of resource bundles.</w:t>
+      </w:r>
+    </w:p>
+    <w:p>
+      <w:pPr>
+        <w:pStyle w:val="ListParagraph"/>
+        <w:spacing w:after="0" w:line="377" w:lineRule="atLeast"/>
+        <w:rPr>
+          <w:rFonts w:ascii="Arial Unicode MS" w:eastAsia="Arial Unicode MS" w:hAnsi="Arial Unicode MS" w:cs="Arial Unicode MS"/>
+          <w:color w:val="383838"/>
+          <w:sz w:val="18"/>
+          <w:szCs w:val="18"/>
+        </w:rPr>
+      </w:pPr>
+      <w:proofErr w:type="gramStart"/>
+      <w:r>
+        <w:rPr>
+          <w:rFonts w:ascii="Arial Unicode MS" w:eastAsia="Arial Unicode MS" w:hAnsi="Arial Unicode MS" w:cs="Arial Unicode MS"/>
+          <w:color w:val="383838"/>
+          <w:sz w:val="18"/>
+          <w:szCs w:val="18"/>
+        </w:rPr>
+        <w:t>value</w:t>
+      </w:r>
+      <w:proofErr w:type="gramEnd"/>
+      <w:r>
+        <w:rPr>
+          <w:rFonts w:ascii="Arial Unicode MS" w:eastAsia="Arial Unicode MS" w:hAnsi="Arial Unicode MS" w:cs="Arial Unicode MS"/>
+          <w:color w:val="383838"/>
+          <w:sz w:val="18"/>
+          <w:szCs w:val="18"/>
+        </w:rPr>
+        <w:t xml:space="preserve"> specifies that resource bundles are located at messages_{locale}.properties.</w:t>
+      </w:r>
+    </w:p>
+    <w:p>
+      <w:pPr>
+        <w:pStyle w:val="ListParagraph"/>
+        <w:spacing w:after="0" w:line="377" w:lineRule="atLeast"/>
+        <w:rPr>
+          <w:rFonts w:ascii="Arial Unicode MS" w:eastAsia="Arial Unicode MS" w:hAnsi="Arial Unicode MS" w:cs="Arial Unicode MS"/>
+          <w:color w:val="383838"/>
+          <w:sz w:val="18"/>
+          <w:szCs w:val="18"/>
+        </w:rPr>
+      </w:pPr>
+      <w:proofErr w:type="spellStart"/>
+      <w:proofErr w:type="gramStart"/>
+      <w:r>
+        <w:rPr>
+          <w:rFonts w:ascii="Arial Unicode MS" w:eastAsia="Arial Unicode MS" w:hAnsi="Arial Unicode MS" w:cs="Arial Unicode MS"/>
+          <w:color w:val="383838"/>
+          <w:sz w:val="18"/>
+          <w:szCs w:val="18"/>
+        </w:rPr>
+        <w:t>defaultEncoding</w:t>
+      </w:r>
+      <w:proofErr w:type="spellEnd"/>
+      <w:proofErr w:type="gramEnd"/>
+      <w:r>
+        <w:rPr>
+          <w:rFonts w:ascii="Arial Unicode MS" w:eastAsia="Arial Unicode MS" w:hAnsi="Arial Unicode MS" w:cs="Arial Unicode MS"/>
+          <w:color w:val="383838"/>
+          <w:sz w:val="18"/>
+          <w:szCs w:val="18"/>
+        </w:rPr>
+        <w:t xml:space="preserve"> specifies the encoding used for the messages.</w:t>
+      </w:r>
+    </w:p>
+    <w:p>
+      <w:pPr>
+        <w:pStyle w:val="ListParagraph"/>
+        <w:spacing w:after="0" w:line="377" w:lineRule="atLeast"/>
+        <w:rPr>
+          <w:rFonts w:ascii="Arial Unicode MS" w:eastAsia="Arial Unicode MS" w:hAnsi="Arial Unicode MS" w:cs="Arial Unicode MS"/>
+          <w:color w:val="383838"/>
+          <w:sz w:val="18"/>
+          <w:szCs w:val="18"/>
+        </w:rPr>
+      </w:pPr>
+    </w:p>
+    <w:p>
+      <w:pPr>
+        <w:pStyle w:val="ListParagraph"/>
+        <w:numPr>
+          <w:ilvl w:val="1"/>
+          <w:numId w:val="6"/>
+        </w:numPr>
+        <w:spacing w:after="0" w:line="377" w:lineRule="atLeast"/>
+        <w:rPr>
+          <w:rFonts w:ascii="Arial Unicode MS" w:eastAsia="Arial Unicode MS" w:hAnsi="Arial Unicode MS" w:cs="Arial Unicode MS"/>
+          <w:b/>
+          <w:color w:val="383838"/>
+          <w:sz w:val="18"/>
+          <w:szCs w:val="18"/>
+        </w:rPr>
+      </w:pPr>
+      <w:r>
+        <w:rPr>
+          <w:rFonts w:ascii="Arial Unicode MS" w:eastAsia="Arial Unicode MS" w:hAnsi="Arial Unicode MS" w:cs="Arial Unicode MS"/>
+          <w:b/>
+          <w:color w:val="383838"/>
+          <w:sz w:val="18"/>
+          <w:szCs w:val="18"/>
+        </w:rPr>
+        <w:t xml:space="preserve"> </w:t>
+      </w:r>
+      <w:proofErr w:type="spellStart"/>
+      <w:r>
+        <w:rPr>
+          <w:rFonts w:ascii="Arial Unicode MS" w:eastAsia="Arial Unicode MS" w:hAnsi="Arial Unicode MS" w:cs="Arial Unicode MS"/>
+          <w:b/>
+          <w:color w:val="383838"/>
+          <w:sz w:val="18"/>
+          <w:szCs w:val="18"/>
+        </w:rPr>
+        <w:t>LocaleResolver</w:t>
+      </w:r>
+      <w:proofErr w:type="spellEnd"/>
+    </w:p>
+    <w:p>
+      <w:pPr>
+        <w:pStyle w:val="ListParagraph"/>
+        <w:spacing w:after="0" w:line="377" w:lineRule="atLeast"/>
+        <w:ind w:left="1080"/>
+        <w:rPr>
+          <w:rFonts w:ascii="Arial Unicode MS" w:eastAsia="Arial Unicode MS" w:hAnsi="Arial Unicode MS" w:cs="Arial Unicode MS"/>
+          <w:color w:val="383838"/>
+          <w:sz w:val="18"/>
+          <w:szCs w:val="18"/>
+        </w:rPr>
+      </w:pPr>
+      <w:r>
+        <w:rPr>
+          <w:rFonts w:ascii="Arial Unicode MS" w:eastAsia="Arial Unicode MS" w:hAnsi="Arial Unicode MS" w:cs="Arial Unicode MS"/>
+          <w:color w:val="383838"/>
+          <w:sz w:val="18"/>
+          <w:szCs w:val="18"/>
+        </w:rPr>
+        <w:t>Resolves the locale based on its implementation.</w:t>
+      </w:r>
+    </w:p>
+    <w:p>
+      <w:pPr>
+        <w:pStyle w:val="ListParagraph"/>
+        <w:spacing w:after="0" w:line="377" w:lineRule="atLeast"/>
+        <w:ind w:left="1080"/>
+        <w:rPr>
+          <w:rFonts w:ascii="Arial Unicode MS" w:eastAsia="Arial Unicode MS" w:hAnsi="Arial Unicode MS" w:cs="Arial Unicode MS"/>
+          <w:color w:val="383838"/>
+          <w:sz w:val="18"/>
+          <w:szCs w:val="18"/>
+        </w:rPr>
+      </w:pPr>
+      <w:r>
+        <w:rPr>
+          <w:rFonts w:ascii="Arial Unicode MS" w:eastAsia="Arial Unicode MS" w:hAnsi="Arial Unicode MS" w:cs="Arial Unicode MS"/>
+          <w:color w:val="383838"/>
+          <w:sz w:val="18"/>
+          <w:szCs w:val="18"/>
+        </w:rPr>
+        <w:t xml:space="preserve">It has </w:t>
+      </w:r>
+      <w:r>
+        <w:rPr>
+          <w:rFonts w:ascii="Arial Unicode MS" w:eastAsia="Arial Unicode MS" w:hAnsi="Arial Unicode MS" w:cs="Arial Unicode MS"/>
+          <w:color w:val="383838"/>
+          <w:sz w:val="18"/>
+          <w:szCs w:val="18"/>
+        </w:rPr>
+        <w:t xml:space="preserve">following </w:t>
+      </w:r>
+      <w:r>
+        <w:rPr>
+          <w:rFonts w:ascii="Arial Unicode MS" w:eastAsia="Arial Unicode MS" w:hAnsi="Arial Unicode MS" w:cs="Arial Unicode MS"/>
+          <w:color w:val="383838"/>
+          <w:sz w:val="18"/>
+          <w:szCs w:val="18"/>
+        </w:rPr>
+        <w:t>3 implementations</w:t>
+      </w:r>
+      <w:r>
+        <w:rPr>
+          <w:rFonts w:ascii="Arial Unicode MS" w:eastAsia="Arial Unicode MS" w:hAnsi="Arial Unicode MS" w:cs="Arial Unicode MS"/>
+          <w:color w:val="383838"/>
+          <w:sz w:val="18"/>
+          <w:szCs w:val="18"/>
+        </w:rPr>
+        <w:t>:</w:t>
+      </w:r>
+    </w:p>
+    <w:p>
+      <w:pPr>
+        <w:pStyle w:val="ListParagraph"/>
+        <w:numPr>
+          <w:ilvl w:val="2"/>
+          <w:numId w:val="6"/>
+        </w:numPr>
+        <w:spacing w:after="0" w:line="377" w:lineRule="atLeast"/>
+        <w:rPr>
+          <w:rFonts w:ascii="Arial Unicode MS" w:eastAsia="Arial Unicode MS" w:hAnsi="Arial Unicode MS" w:cs="Arial Unicode MS"/>
+          <w:b/>
+          <w:color w:val="383838"/>
+          <w:sz w:val="18"/>
+          <w:szCs w:val="18"/>
+        </w:rPr>
+      </w:pPr>
+      <w:proofErr w:type="spellStart"/>
+      <w:r>
+        <w:rPr>
+          <w:rFonts w:ascii="Arial Unicode MS" w:eastAsia="Arial Unicode MS" w:hAnsi="Arial Unicode MS" w:cs="Arial Unicode MS"/>
+          <w:b/>
+          <w:color w:val="383838"/>
+          <w:sz w:val="18"/>
+          <w:szCs w:val="18"/>
+        </w:rPr>
+        <w:t>SessionLocaleResolver</w:t>
+      </w:r>
+      <w:proofErr w:type="spellEnd"/>
+      <w:r>
+        <w:rPr>
+          <w:rFonts w:ascii="Arial Unicode MS" w:eastAsia="Arial Unicode MS" w:hAnsi="Arial Unicode MS" w:cs="Arial Unicode MS"/>
+          <w:b/>
+          <w:color w:val="383838"/>
+          <w:sz w:val="18"/>
+          <w:szCs w:val="18"/>
+        </w:rPr>
+        <w:t>:</w:t>
+      </w:r>
+    </w:p>
+    <w:p>
+      <w:pPr>
+        <w:pStyle w:val="ListParagraph"/>
+        <w:spacing w:after="0" w:line="377" w:lineRule="atLeast"/>
+        <w:ind w:left="1800"/>
+        <w:rPr>
+          <w:rFonts w:ascii="Arial Unicode MS" w:eastAsia="Arial Unicode MS" w:hAnsi="Arial Unicode MS" w:cs="Arial Unicode MS"/>
+          <w:color w:val="383838"/>
+          <w:sz w:val="18"/>
+          <w:szCs w:val="18"/>
+        </w:rPr>
+      </w:pPr>
+      <w:proofErr w:type="gramStart"/>
+      <w:r>
+        <w:rPr>
+          <w:rFonts w:ascii="Arial Unicode MS" w:eastAsia="Arial Unicode MS" w:hAnsi="Arial Unicode MS" w:cs="Arial Unicode MS"/>
+          <w:color w:val="383838"/>
+          <w:sz w:val="18"/>
+          <w:szCs w:val="18"/>
+        </w:rPr>
+        <w:t>resolves</w:t>
+      </w:r>
+      <w:proofErr w:type="gramEnd"/>
+      <w:r>
+        <w:rPr>
+          <w:rFonts w:ascii="Arial Unicode MS" w:eastAsia="Arial Unicode MS" w:hAnsi="Arial Unicode MS" w:cs="Arial Unicode MS"/>
+          <w:color w:val="383838"/>
+          <w:sz w:val="18"/>
+          <w:szCs w:val="18"/>
+        </w:rPr>
+        <w:t xml:space="preserve"> the locale based on the predefined attribute in the session.</w:t>
+      </w:r>
+    </w:p>
+    <w:p>
+      <w:pPr>
+        <w:pStyle w:val="ListParagraph"/>
+        <w:numPr>
+          <w:ilvl w:val="2"/>
+          <w:numId w:val="6"/>
+        </w:numPr>
+        <w:spacing w:after="0" w:line="377" w:lineRule="atLeast"/>
+        <w:rPr>
+          <w:rFonts w:ascii="Arial Unicode MS" w:eastAsia="Arial Unicode MS" w:hAnsi="Arial Unicode MS" w:cs="Arial Unicode MS"/>
+          <w:b/>
+          <w:color w:val="383838"/>
+          <w:sz w:val="18"/>
+          <w:szCs w:val="18"/>
+        </w:rPr>
+      </w:pPr>
+      <w:proofErr w:type="spellStart"/>
+      <w:r>
+        <w:rPr>
+          <w:rFonts w:ascii="Arial Unicode MS" w:eastAsia="Arial Unicode MS" w:hAnsi="Arial Unicode MS" w:cs="Arial Unicode MS"/>
+          <w:b/>
+          <w:color w:val="383838"/>
+          <w:sz w:val="18"/>
+          <w:szCs w:val="18"/>
+        </w:rPr>
+        <w:t>CookieLocaleResolver</w:t>
+      </w:r>
+      <w:proofErr w:type="spellEnd"/>
+      <w:r>
+        <w:rPr>
+          <w:rFonts w:ascii="Arial Unicode MS" w:eastAsia="Arial Unicode MS" w:hAnsi="Arial Unicode MS" w:cs="Arial Unicode MS"/>
+          <w:b/>
+          <w:color w:val="383838"/>
+          <w:sz w:val="18"/>
+          <w:szCs w:val="18"/>
+        </w:rPr>
+        <w:t xml:space="preserve"> :</w:t>
+      </w:r>
+    </w:p>
+    <w:p>
+      <w:pPr>
+        <w:pStyle w:val="ListParagraph"/>
+        <w:spacing w:after="0" w:line="377" w:lineRule="atLeast"/>
+        <w:ind w:left="1800"/>
+        <w:rPr>
+          <w:rFonts w:ascii="Arial Unicode MS" w:eastAsia="Arial Unicode MS" w:hAnsi="Arial Unicode MS" w:cs="Arial Unicode MS"/>
+          <w:color w:val="383838"/>
+          <w:sz w:val="18"/>
+          <w:szCs w:val="18"/>
+        </w:rPr>
+      </w:pPr>
+      <w:proofErr w:type="gramStart"/>
+      <w:r>
+        <w:rPr>
+          <w:rFonts w:ascii="Arial Unicode MS" w:eastAsia="Arial Unicode MS" w:hAnsi="Arial Unicode MS" w:cs="Arial Unicode MS"/>
+          <w:color w:val="383838"/>
+          <w:sz w:val="18"/>
+          <w:szCs w:val="18"/>
+        </w:rPr>
+        <w:t>resolves</w:t>
+      </w:r>
+      <w:proofErr w:type="gramEnd"/>
+      <w:r>
+        <w:rPr>
+          <w:rFonts w:ascii="Arial Unicode MS" w:eastAsia="Arial Unicode MS" w:hAnsi="Arial Unicode MS" w:cs="Arial Unicode MS"/>
+          <w:color w:val="383838"/>
+          <w:sz w:val="18"/>
+          <w:szCs w:val="18"/>
+        </w:rPr>
+        <w:t xml:space="preserve"> the locale based on the predefined attribute in the cookie.</w:t>
+      </w:r>
+    </w:p>
+    <w:p>
+      <w:pPr>
+        <w:pStyle w:val="ListParagraph"/>
+        <w:numPr>
+          <w:ilvl w:val="2"/>
+          <w:numId w:val="6"/>
+        </w:numPr>
+        <w:spacing w:after="0" w:line="377" w:lineRule="atLeast"/>
+        <w:rPr>
+          <w:rFonts w:ascii="Arial Unicode MS" w:eastAsia="Arial Unicode MS" w:hAnsi="Arial Unicode MS" w:cs="Arial Unicode MS"/>
+          <w:b/>
+          <w:color w:val="383838"/>
+          <w:sz w:val="18"/>
+          <w:szCs w:val="18"/>
+        </w:rPr>
+      </w:pPr>
+      <w:proofErr w:type="spellStart"/>
+      <w:r>
+        <w:rPr>
+          <w:rFonts w:ascii="Arial Unicode MS" w:eastAsia="Arial Unicode MS" w:hAnsi="Arial Unicode MS" w:cs="Arial Unicode MS"/>
+          <w:b/>
+          <w:color w:val="383838"/>
+          <w:sz w:val="18"/>
+          <w:szCs w:val="18"/>
+        </w:rPr>
+        <w:t>AcceptHeaderLocaleResolver</w:t>
+      </w:r>
+      <w:proofErr w:type="spellEnd"/>
+      <w:r>
+        <w:rPr>
+          <w:rFonts w:ascii="Arial Unicode MS" w:eastAsia="Arial Unicode MS" w:hAnsi="Arial Unicode MS" w:cs="Arial Unicode MS"/>
+          <w:b/>
+          <w:color w:val="383838"/>
+          <w:sz w:val="18"/>
+          <w:szCs w:val="18"/>
+        </w:rPr>
+        <w:t xml:space="preserve"> :</w:t>
+      </w:r>
+    </w:p>
+    <w:p>
+      <w:pPr>
+        <w:pStyle w:val="ListParagraph"/>
+        <w:spacing w:after="0" w:line="377" w:lineRule="atLeast"/>
+        <w:ind w:left="1800"/>
+        <w:rPr>
+          <w:rFonts w:ascii="Arial Unicode MS" w:eastAsia="Arial Unicode MS" w:hAnsi="Arial Unicode MS" w:cs="Arial Unicode MS"/>
+          <w:color w:val="383838"/>
+          <w:sz w:val="18"/>
+          <w:szCs w:val="18"/>
+        </w:rPr>
+      </w:pPr>
+      <w:proofErr w:type="gramStart"/>
+      <w:r>
+        <w:rPr>
+          <w:rFonts w:ascii="Arial Unicode MS" w:eastAsia="Arial Unicode MS" w:hAnsi="Arial Unicode MS" w:cs="Arial Unicode MS"/>
+          <w:color w:val="383838"/>
+          <w:sz w:val="18"/>
+          <w:szCs w:val="18"/>
+        </w:rPr>
+        <w:t>default</w:t>
+      </w:r>
+      <w:proofErr w:type="gramEnd"/>
+      <w:r>
+        <w:rPr>
+          <w:rFonts w:ascii="Arial Unicode MS" w:eastAsia="Arial Unicode MS" w:hAnsi="Arial Unicode MS" w:cs="Arial Unicode MS"/>
+          <w:color w:val="383838"/>
+          <w:sz w:val="18"/>
+          <w:szCs w:val="18"/>
+        </w:rPr>
+        <w:t xml:space="preserve"> implementation which resolves the locale by checking accept-language header in the HTTP request.</w:t>
+      </w:r>
+    </w:p>
+    <w:p>
+      <w:pPr>
+        <w:pStyle w:val="ListParagraph"/>
+        <w:spacing w:after="0" w:line="377" w:lineRule="atLeast"/>
+        <w:ind w:left="1080"/>
+        <w:rPr>
+          <w:rFonts w:ascii="Arial Unicode MS" w:eastAsia="Arial Unicode MS" w:hAnsi="Arial Unicode MS" w:cs="Arial Unicode MS"/>
+          <w:color w:val="383838"/>
+          <w:sz w:val="18"/>
+          <w:szCs w:val="18"/>
+        </w:rPr>
+      </w:pPr>
+    </w:p>
+    <w:p>
+      <w:pPr>
+        <w:pStyle w:val="ListParagraph"/>
+        <w:spacing w:after="0" w:line="377" w:lineRule="atLeast"/>
+        <w:ind w:left="1080"/>
+        <w:rPr>
+          <w:rFonts w:ascii="Arial Unicode MS" w:eastAsia="Arial Unicode MS" w:hAnsi="Arial Unicode MS" w:cs="Arial Unicode MS"/>
+          <w:color w:val="383838"/>
+          <w:sz w:val="18"/>
+          <w:szCs w:val="18"/>
+        </w:rPr>
+      </w:pPr>
+      <w:r>
+        <w:rPr>
+          <w:rFonts w:ascii="Arial Unicode MS" w:eastAsia="Arial Unicode MS" w:hAnsi="Arial Unicode MS" w:cs="Arial Unicode MS"/>
+          <w:color w:val="383838"/>
+          <w:sz w:val="18"/>
+          <w:szCs w:val="18"/>
+        </w:rPr>
+        <w:t xml:space="preserve">If we don’t define any locale </w:t>
+      </w:r>
+      <w:proofErr w:type="gramStart"/>
+      <w:r>
+        <w:rPr>
+          <w:rFonts w:ascii="Arial Unicode MS" w:eastAsia="Arial Unicode MS" w:hAnsi="Arial Unicode MS" w:cs="Arial Unicode MS"/>
+          <w:color w:val="383838"/>
+          <w:sz w:val="18"/>
+          <w:szCs w:val="18"/>
+        </w:rPr>
+        <w:t>resolvers ,</w:t>
+      </w:r>
+      <w:proofErr w:type="gramEnd"/>
+      <w:r>
+        <w:rPr>
+          <w:rFonts w:ascii="Arial Unicode MS" w:eastAsia="Arial Unicode MS" w:hAnsi="Arial Unicode MS" w:cs="Arial Unicode MS"/>
+          <w:color w:val="383838"/>
+          <w:sz w:val="18"/>
+          <w:szCs w:val="18"/>
+        </w:rPr>
+        <w:t xml:space="preserve"> spring by default ta</w:t>
+      </w:r>
+      <w:r>
+        <w:rPr>
+          <w:rFonts w:ascii="Arial Unicode MS" w:eastAsia="Arial Unicode MS" w:hAnsi="Arial Unicode MS" w:cs="Arial Unicode MS"/>
+          <w:color w:val="383838"/>
+          <w:sz w:val="18"/>
+          <w:szCs w:val="18"/>
+        </w:rPr>
+        <w:t xml:space="preserve">kes </w:t>
+      </w:r>
+      <w:proofErr w:type="spellStart"/>
+      <w:r>
+        <w:rPr>
+          <w:rFonts w:ascii="Arial Unicode MS" w:eastAsia="Arial Unicode MS" w:hAnsi="Arial Unicode MS" w:cs="Arial Unicode MS"/>
+          <w:color w:val="383838"/>
+          <w:sz w:val="18"/>
+          <w:szCs w:val="18"/>
+        </w:rPr>
+        <w:t>AcceptHeaderLocaleResolver</w:t>
+      </w:r>
+      <w:proofErr w:type="spellEnd"/>
+      <w:r>
+        <w:rPr>
+          <w:rFonts w:ascii="Arial Unicode MS" w:eastAsia="Arial Unicode MS" w:hAnsi="Arial Unicode MS" w:cs="Arial Unicode MS"/>
+          <w:color w:val="383838"/>
+          <w:sz w:val="18"/>
+          <w:szCs w:val="18"/>
+        </w:rPr>
+        <w:t>.</w:t>
+      </w:r>
+    </w:p>
+    <w:p>
+      <w:pPr>
+        <w:pStyle w:val="ListParagraph"/>
+        <w:spacing w:after="0" w:line="377" w:lineRule="atLeast"/>
+        <w:ind w:left="1080"/>
+        <w:rPr>
+          <w:rFonts w:ascii="Arial Unicode MS" w:eastAsia="Arial Unicode MS" w:hAnsi="Arial Unicode MS" w:cs="Arial Unicode MS"/>
+          <w:color w:val="383838"/>
+          <w:sz w:val="18"/>
+          <w:szCs w:val="18"/>
+        </w:rPr>
+      </w:pPr>
+      <w:proofErr w:type="spellStart"/>
+      <w:proofErr w:type="gramStart"/>
+      <w:r>
+        <w:rPr>
+          <w:rFonts w:ascii="Arial Unicode MS" w:eastAsia="Arial Unicode MS" w:hAnsi="Arial Unicode MS" w:cs="Arial Unicode MS"/>
+          <w:color w:val="383838"/>
+          <w:sz w:val="18"/>
+          <w:szCs w:val="18"/>
+        </w:rPr>
+        <w:t>Lets</w:t>
+      </w:r>
+      <w:proofErr w:type="spellEnd"/>
+      <w:proofErr w:type="gramEnd"/>
+      <w:r>
+        <w:rPr>
+          <w:rFonts w:ascii="Arial Unicode MS" w:eastAsia="Arial Unicode MS" w:hAnsi="Arial Unicode MS" w:cs="Arial Unicode MS"/>
+          <w:color w:val="383838"/>
+          <w:sz w:val="18"/>
+          <w:szCs w:val="18"/>
+        </w:rPr>
+        <w:t xml:space="preserve"> implement </w:t>
+      </w:r>
+      <w:proofErr w:type="spellStart"/>
+      <w:r>
+        <w:rPr>
+          <w:rFonts w:ascii="Arial Unicode MS" w:eastAsia="Arial Unicode MS" w:hAnsi="Arial Unicode MS" w:cs="Arial Unicode MS"/>
+          <w:color w:val="383838"/>
+          <w:sz w:val="18"/>
+          <w:szCs w:val="18"/>
+        </w:rPr>
+        <w:t>SessionLoc</w:t>
+      </w:r>
+      <w:r>
+        <w:rPr>
+          <w:rFonts w:ascii="Arial Unicode MS" w:eastAsia="Arial Unicode MS" w:hAnsi="Arial Unicode MS" w:cs="Arial Unicode MS"/>
+          <w:color w:val="383838"/>
+          <w:sz w:val="18"/>
+          <w:szCs w:val="18"/>
+        </w:rPr>
+        <w:t>aleResolver</w:t>
+      </w:r>
+      <w:proofErr w:type="spellEnd"/>
+      <w:r>
+        <w:rPr>
+          <w:rFonts w:ascii="Arial Unicode MS" w:eastAsia="Arial Unicode MS" w:hAnsi="Arial Unicode MS" w:cs="Arial Unicode MS"/>
+          <w:color w:val="383838"/>
+          <w:sz w:val="18"/>
+          <w:szCs w:val="18"/>
+        </w:rPr>
+        <w:t xml:space="preserve"> in our application.</w:t>
+      </w:r>
+    </w:p>
+    <w:p>
+      <w:pPr>
+        <w:pStyle w:val="ListParagraph"/>
+        <w:spacing w:after="0" w:line="377" w:lineRule="atLeast"/>
+        <w:ind w:left="1080"/>
+        <w:rPr>
+          <w:rFonts w:ascii="Arial Unicode MS" w:eastAsia="Arial Unicode MS" w:hAnsi="Arial Unicode MS" w:cs="Arial Unicode MS"/>
+          <w:color w:val="383838"/>
+          <w:sz w:val="18"/>
+          <w:szCs w:val="18"/>
+        </w:rPr>
+      </w:pPr>
+      <w:r>
+        <w:rPr>
+          <w:rFonts w:ascii="Arial Unicode MS" w:eastAsia="Arial Unicode MS" w:hAnsi="Arial Unicode MS" w:cs="Arial Unicode MS"/>
+          <w:color w:val="383838"/>
+          <w:sz w:val="18"/>
+          <w:szCs w:val="18"/>
+        </w:rPr>
+        <w:t>Copy this code</w:t>
+      </w:r>
+    </w:p>
+    <w:p>
+      <w:pPr>
+        <w:pStyle w:val="ListParagraph"/>
+        <w:spacing w:after="0" w:line="377" w:lineRule="atLeast"/>
+        <w:ind w:left="1080"/>
+        <w:rPr>
+          <w:rFonts w:ascii="Arial Unicode MS" w:eastAsia="Arial Unicode MS" w:hAnsi="Arial Unicode MS" w:cs="Arial Unicode MS"/>
+          <w:color w:val="383838"/>
+          <w:sz w:val="18"/>
+          <w:szCs w:val="18"/>
+        </w:rPr>
+      </w:pPr>
+      <w:r>
+        <w:rPr>
+          <w:rFonts w:ascii="Arial Unicode MS" w:eastAsia="Arial Unicode MS" w:hAnsi="Arial Unicode MS" w:cs="Arial Unicode MS"/>
+          <w:color w:val="383838"/>
+          <w:sz w:val="18"/>
+          <w:szCs w:val="18"/>
+        </w:rPr>
+        <w:t>&lt;bean id="</w:t>
+      </w:r>
+      <w:proofErr w:type="spellStart"/>
+      <w:r>
+        <w:rPr>
+          <w:rFonts w:ascii="Arial Unicode MS" w:eastAsia="Arial Unicode MS" w:hAnsi="Arial Unicode MS" w:cs="Arial Unicode MS"/>
+          <w:color w:val="383838"/>
+          <w:sz w:val="18"/>
+          <w:szCs w:val="18"/>
+        </w:rPr>
+        <w:t>localeResolver</w:t>
+      </w:r>
+      <w:proofErr w:type="spellEnd"/>
+      <w:r>
+        <w:rPr>
+          <w:rFonts w:ascii="Arial Unicode MS" w:eastAsia="Arial Unicode MS" w:hAnsi="Arial Unicode MS" w:cs="Arial Unicode MS"/>
+          <w:color w:val="383838"/>
+          <w:sz w:val="18"/>
+          <w:szCs w:val="18"/>
+        </w:rPr>
+        <w:t>" class="org.springframework.web.servlet.i18n.SessionLocaleResolver"&gt;</w:t>
+      </w:r>
+    </w:p>
+    <w:p>
+      <w:pPr>
+        <w:pStyle w:val="ListParagraph"/>
+        <w:spacing w:after="0" w:line="377" w:lineRule="atLeast"/>
+        <w:ind w:left="1080"/>
+        <w:rPr>
+          <w:rFonts w:ascii="Arial Unicode MS" w:eastAsia="Arial Unicode MS" w:hAnsi="Arial Unicode MS" w:cs="Arial Unicode MS"/>
+          <w:color w:val="383838"/>
+          <w:sz w:val="18"/>
+          <w:szCs w:val="18"/>
+        </w:rPr>
+      </w:pPr>
+      <w:r>
+        <w:rPr>
+          <w:rFonts w:ascii="Arial Unicode MS" w:eastAsia="Arial Unicode MS" w:hAnsi="Arial Unicode MS" w:cs="Arial Unicode MS"/>
+          <w:color w:val="383838"/>
+          <w:sz w:val="18"/>
+          <w:szCs w:val="18"/>
+        </w:rPr>
+        <w:t xml:space="preserve">    &lt;property name="</w:t>
+      </w:r>
+      <w:proofErr w:type="spellStart"/>
+      <w:r>
+        <w:rPr>
+          <w:rFonts w:ascii="Arial Unicode MS" w:eastAsia="Arial Unicode MS" w:hAnsi="Arial Unicode MS" w:cs="Arial Unicode MS"/>
+          <w:color w:val="383838"/>
+          <w:sz w:val="18"/>
+          <w:szCs w:val="18"/>
+        </w:rPr>
+        <w:t>defaultLocale</w:t>
+      </w:r>
+      <w:proofErr w:type="spellEnd"/>
+      <w:r>
+        <w:rPr>
+          <w:rFonts w:ascii="Arial Unicode MS" w:eastAsia="Arial Unicode MS" w:hAnsi="Arial Unicode MS" w:cs="Arial Unicode MS"/>
+          <w:color w:val="383838"/>
+          <w:sz w:val="18"/>
+          <w:szCs w:val="18"/>
+        </w:rPr>
+        <w:t>" value="</w:t>
+      </w:r>
+      <w:proofErr w:type="spellStart"/>
+      <w:r>
+        <w:rPr>
+          <w:rFonts w:ascii="Arial Unicode MS" w:eastAsia="Arial Unicode MS" w:hAnsi="Arial Unicode MS" w:cs="Arial Unicode MS"/>
+          <w:color w:val="383838"/>
+          <w:sz w:val="18"/>
+          <w:szCs w:val="18"/>
+        </w:rPr>
+        <w:t>en</w:t>
+      </w:r>
+      <w:proofErr w:type="spellEnd"/>
+      <w:r>
+        <w:rPr>
+          <w:rFonts w:ascii="Arial Unicode MS" w:eastAsia="Arial Unicode MS" w:hAnsi="Arial Unicode MS" w:cs="Arial Unicode MS"/>
+          <w:color w:val="383838"/>
+          <w:sz w:val="18"/>
+          <w:szCs w:val="18"/>
+        </w:rPr>
+        <w:t>" /&gt;</w:t>
+      </w:r>
+    </w:p>
+    <w:p>
+      <w:pPr>
+        <w:pStyle w:val="ListParagraph"/>
+        <w:spacing w:after="0" w:line="377" w:lineRule="atLeast"/>
+        <w:ind w:left="1080"/>
+        <w:rPr>
+          <w:rFonts w:ascii="Arial Unicode MS" w:eastAsia="Arial Unicode MS" w:hAnsi="Arial Unicode MS" w:cs="Arial Unicode MS"/>
+          <w:color w:val="383838"/>
+          <w:sz w:val="18"/>
+          <w:szCs w:val="18"/>
+        </w:rPr>
+      </w:pPr>
+      <w:r>
+        <w:rPr>
+          <w:rFonts w:ascii="Arial Unicode MS" w:eastAsia="Arial Unicode MS" w:hAnsi="Arial Unicode MS" w:cs="Arial Unicode MS"/>
+          <w:color w:val="383838"/>
+          <w:sz w:val="18"/>
+          <w:szCs w:val="18"/>
+        </w:rPr>
+        <w:t>&lt;/bean&gt;</w:t>
+      </w:r>
+    </w:p>
+    <w:p>
+      <w:pPr>
+        <w:pStyle w:val="ListParagraph"/>
+        <w:numPr>
+          <w:ilvl w:val="1"/>
+          <w:numId w:val="6"/>
+        </w:numPr>
+        <w:spacing w:after="0" w:line="377" w:lineRule="atLeast"/>
+        <w:rPr>
+          <w:rFonts w:ascii="Arial Unicode MS" w:eastAsia="Arial Unicode MS" w:hAnsi="Arial Unicode MS" w:cs="Arial Unicode MS"/>
+          <w:b/>
+          <w:color w:val="383838"/>
+          <w:sz w:val="18"/>
+          <w:szCs w:val="18"/>
+        </w:rPr>
+      </w:pPr>
+      <w:r>
+        <w:rPr>
+          <w:rFonts w:ascii="Arial Unicode MS" w:eastAsia="Arial Unicode MS" w:hAnsi="Arial Unicode MS" w:cs="Arial Unicode MS"/>
+          <w:color w:val="383838"/>
+          <w:sz w:val="18"/>
+          <w:szCs w:val="18"/>
+        </w:rPr>
+        <w:t xml:space="preserve"> </w:t>
+      </w:r>
+      <w:proofErr w:type="spellStart"/>
+      <w:r>
+        <w:rPr>
+          <w:rFonts w:ascii="Arial Unicode MS" w:eastAsia="Arial Unicode MS" w:hAnsi="Arial Unicode MS" w:cs="Arial Unicode MS"/>
+          <w:b/>
+          <w:color w:val="383838"/>
+          <w:sz w:val="18"/>
+          <w:szCs w:val="18"/>
+        </w:rPr>
+        <w:t>LocaleChangeInterceptor</w:t>
+      </w:r>
+      <w:proofErr w:type="spellEnd"/>
+    </w:p>
+    <w:p>
+      <w:pPr>
+        <w:pStyle w:val="ListParagraph"/>
+        <w:spacing w:after="0" w:line="377" w:lineRule="atLeast"/>
+        <w:ind w:left="1080"/>
+        <w:rPr>
+          <w:rFonts w:ascii="Arial Unicode MS" w:eastAsia="Arial Unicode MS" w:hAnsi="Arial Unicode MS" w:cs="Arial Unicode MS"/>
+          <w:color w:val="383838"/>
+          <w:sz w:val="18"/>
+          <w:szCs w:val="18"/>
+        </w:rPr>
+      </w:pPr>
+      <w:r>
+        <w:rPr>
+          <w:rFonts w:ascii="Arial Unicode MS" w:eastAsia="Arial Unicode MS" w:hAnsi="Arial Unicode MS" w:cs="Arial Unicode MS"/>
+          <w:color w:val="383838"/>
+          <w:sz w:val="18"/>
+          <w:szCs w:val="18"/>
+        </w:rPr>
+        <w:t>This interceptor intercept the HTTP request and checks for the special parameter in the request.</w:t>
+      </w:r>
+    </w:p>
+    <w:p>
+      <w:pPr>
+        <w:pStyle w:val="ListParagraph"/>
+        <w:spacing w:after="0" w:line="377" w:lineRule="atLeast"/>
+        <w:ind w:left="1080"/>
+        <w:rPr>
+          <w:rFonts w:ascii="Arial Unicode MS" w:eastAsia="Arial Unicode MS" w:hAnsi="Arial Unicode MS" w:cs="Arial Unicode MS"/>
+          <w:color w:val="383838"/>
+          <w:sz w:val="18"/>
+          <w:szCs w:val="18"/>
+        </w:rPr>
+      </w:pPr>
+      <w:r>
+        <w:rPr>
+          <w:rFonts w:ascii="Arial Unicode MS" w:eastAsia="Arial Unicode MS" w:hAnsi="Arial Unicode MS" w:cs="Arial Unicode MS"/>
+          <w:color w:val="383838"/>
+          <w:sz w:val="18"/>
+          <w:szCs w:val="18"/>
+        </w:rPr>
+        <w:t xml:space="preserve">The name of the parameter that it has to check in the request can be specified by the property called </w:t>
+      </w:r>
+      <w:proofErr w:type="spellStart"/>
+      <w:r>
+        <w:rPr>
+          <w:rFonts w:ascii="Arial Unicode MS" w:eastAsia="Arial Unicode MS" w:hAnsi="Arial Unicode MS" w:cs="Arial Unicode MS"/>
+          <w:color w:val="383838"/>
+          <w:sz w:val="18"/>
+          <w:szCs w:val="18"/>
+        </w:rPr>
+        <w:t>paramName</w:t>
+      </w:r>
+      <w:proofErr w:type="spellEnd"/>
+      <w:r>
+        <w:rPr>
+          <w:rFonts w:ascii="Arial Unicode MS" w:eastAsia="Arial Unicode MS" w:hAnsi="Arial Unicode MS" w:cs="Arial Unicode MS"/>
+          <w:color w:val="383838"/>
+          <w:sz w:val="18"/>
+          <w:szCs w:val="18"/>
+        </w:rPr>
+        <w:t>, its value will be searched in the HTTP request by this interceptor.</w:t>
+      </w:r>
+    </w:p>
+    <w:p>
+      <w:pPr>
+        <w:pStyle w:val="ListParagraph"/>
+        <w:spacing w:after="0" w:line="377" w:lineRule="atLeast"/>
+        <w:ind w:left="1080"/>
+        <w:rPr>
+          <w:rFonts w:ascii="Arial Unicode MS" w:eastAsia="Arial Unicode MS" w:hAnsi="Arial Unicode MS" w:cs="Arial Unicode MS"/>
+          <w:color w:val="383838"/>
+          <w:sz w:val="18"/>
+          <w:szCs w:val="18"/>
+        </w:rPr>
+      </w:pPr>
+      <w:r>
+        <w:rPr>
+          <w:rFonts w:ascii="Arial Unicode MS" w:eastAsia="Arial Unicode MS" w:hAnsi="Arial Unicode MS" w:cs="Arial Unicode MS"/>
+          <w:color w:val="383838"/>
+          <w:sz w:val="18"/>
+          <w:szCs w:val="18"/>
+        </w:rPr>
+        <w:t xml:space="preserve">So </w:t>
+      </w:r>
+      <w:proofErr w:type="gramStart"/>
+      <w:r>
+        <w:rPr>
+          <w:rFonts w:ascii="Arial Unicode MS" w:eastAsia="Arial Unicode MS" w:hAnsi="Arial Unicode MS" w:cs="Arial Unicode MS"/>
+          <w:color w:val="383838"/>
+          <w:sz w:val="18"/>
+          <w:szCs w:val="18"/>
+        </w:rPr>
+        <w:t>here ,</w:t>
+      </w:r>
+      <w:proofErr w:type="gramEnd"/>
+      <w:r>
+        <w:rPr>
+          <w:rFonts w:ascii="Arial Unicode MS" w:eastAsia="Arial Unicode MS" w:hAnsi="Arial Unicode MS" w:cs="Arial Unicode MS"/>
+          <w:color w:val="383838"/>
+          <w:sz w:val="18"/>
+          <w:szCs w:val="18"/>
+        </w:rPr>
+        <w:t xml:space="preserve"> it searches for the parameter language in the HTTP </w:t>
+      </w:r>
+      <w:proofErr w:type="spellStart"/>
+      <w:r>
+        <w:rPr>
+          <w:rFonts w:ascii="Arial Unicode MS" w:eastAsia="Arial Unicode MS" w:hAnsi="Arial Unicode MS" w:cs="Arial Unicode MS"/>
+          <w:color w:val="383838"/>
+          <w:sz w:val="18"/>
+          <w:szCs w:val="18"/>
+        </w:rPr>
+        <w:t>request.Its</w:t>
+      </w:r>
+      <w:proofErr w:type="spellEnd"/>
+      <w:r>
+        <w:rPr>
+          <w:rFonts w:ascii="Arial Unicode MS" w:eastAsia="Arial Unicode MS" w:hAnsi="Arial Unicode MS" w:cs="Arial Unicode MS"/>
+          <w:color w:val="383838"/>
+          <w:sz w:val="18"/>
+          <w:szCs w:val="18"/>
+        </w:rPr>
+        <w:t xml:space="preserve"> value in the request is the locale value which it will add in the place of {locale} in the line messages_ {locale} and searches for the corresponding               messages property file.</w:t>
+      </w:r>
+    </w:p>
+    <w:p>
+      <w:pPr>
+        <w:pStyle w:val="ListParagraph"/>
+        <w:spacing w:after="0" w:line="377" w:lineRule="atLeast"/>
+        <w:rPr>
+          <w:rFonts w:ascii="Arial Unicode MS" w:eastAsia="Arial Unicode MS" w:hAnsi="Arial Unicode MS" w:cs="Arial Unicode MS"/>
+          <w:color w:val="383838"/>
+          <w:sz w:val="18"/>
+          <w:szCs w:val="18"/>
+        </w:rPr>
+      </w:pPr>
+      <w:r>
+        <w:rPr>
+          <w:rFonts w:ascii="Arial Unicode MS" w:eastAsia="Arial Unicode MS" w:hAnsi="Arial Unicode MS" w:cs="Arial Unicode MS"/>
+          <w:color w:val="383838"/>
+          <w:sz w:val="18"/>
+          <w:szCs w:val="18"/>
+        </w:rPr>
+        <w:t xml:space="preserve">        </w:t>
+      </w:r>
+      <w:r>
+        <w:rPr>
+          <w:rFonts w:ascii="Arial Unicode MS" w:eastAsia="Arial Unicode MS" w:hAnsi="Arial Unicode MS" w:cs="Arial Unicode MS"/>
+          <w:color w:val="383838"/>
+          <w:sz w:val="18"/>
+          <w:szCs w:val="18"/>
+        </w:rPr>
+        <w:t>&lt;bean id="</w:t>
+      </w:r>
+      <w:proofErr w:type="spellStart"/>
+      <w:r>
+        <w:rPr>
+          <w:rFonts w:ascii="Arial Unicode MS" w:eastAsia="Arial Unicode MS" w:hAnsi="Arial Unicode MS" w:cs="Arial Unicode MS"/>
+          <w:color w:val="383838"/>
+          <w:sz w:val="18"/>
+          <w:szCs w:val="18"/>
+        </w:rPr>
+        <w:t>localeChangeInterceptor</w:t>
+      </w:r>
+      <w:proofErr w:type="spellEnd"/>
+      <w:r>
+        <w:rPr>
+          <w:rFonts w:ascii="Arial Unicode MS" w:eastAsia="Arial Unicode MS" w:hAnsi="Arial Unicode MS" w:cs="Arial Unicode MS"/>
+          <w:color w:val="383838"/>
+          <w:sz w:val="18"/>
+          <w:szCs w:val="18"/>
+        </w:rPr>
+        <w:t>" class="org.springframework.web.servlet.i18n.LocaleChangeInterceptor"&gt;</w:t>
+      </w:r>
+    </w:p>
+    <w:p>
+      <w:pPr>
+        <w:pStyle w:val="ListParagraph"/>
+        <w:spacing w:after="0" w:line="377" w:lineRule="atLeast"/>
+        <w:rPr>
+          <w:rFonts w:ascii="Arial Unicode MS" w:eastAsia="Arial Unicode MS" w:hAnsi="Arial Unicode MS" w:cs="Arial Unicode MS"/>
+          <w:color w:val="383838"/>
+          <w:sz w:val="18"/>
+          <w:szCs w:val="18"/>
+        </w:rPr>
+      </w:pPr>
+      <w:r>
+        <w:rPr>
+          <w:rFonts w:ascii="Arial Unicode MS" w:eastAsia="Arial Unicode MS" w:hAnsi="Arial Unicode MS" w:cs="Arial Unicode MS"/>
+          <w:color w:val="383838"/>
+          <w:sz w:val="18"/>
+          <w:szCs w:val="18"/>
+        </w:rPr>
+        <w:t xml:space="preserve">   </w:t>
+      </w:r>
+      <w:r>
+        <w:rPr>
+          <w:rFonts w:ascii="Arial Unicode MS" w:eastAsia="Arial Unicode MS" w:hAnsi="Arial Unicode MS" w:cs="Arial Unicode MS"/>
+          <w:color w:val="383838"/>
+          <w:sz w:val="18"/>
+          <w:szCs w:val="18"/>
+        </w:rPr>
+        <w:tab/>
+      </w:r>
+      <w:r>
+        <w:rPr>
+          <w:rFonts w:ascii="Arial Unicode MS" w:eastAsia="Arial Unicode MS" w:hAnsi="Arial Unicode MS" w:cs="Arial Unicode MS"/>
+          <w:color w:val="383838"/>
+          <w:sz w:val="18"/>
+          <w:szCs w:val="18"/>
+        </w:rPr>
+        <w:t>&lt;property name="</w:t>
+      </w:r>
+      <w:proofErr w:type="spellStart"/>
+      <w:r>
+        <w:rPr>
+          <w:rFonts w:ascii="Arial Unicode MS" w:eastAsia="Arial Unicode MS" w:hAnsi="Arial Unicode MS" w:cs="Arial Unicode MS"/>
+          <w:color w:val="383838"/>
+          <w:sz w:val="18"/>
+          <w:szCs w:val="18"/>
+        </w:rPr>
+        <w:t>paramName</w:t>
+      </w:r>
+      <w:proofErr w:type="spellEnd"/>
+      <w:r>
+        <w:rPr>
+          <w:rFonts w:ascii="Arial Unicode MS" w:eastAsia="Arial Unicode MS" w:hAnsi="Arial Unicode MS" w:cs="Arial Unicode MS"/>
+          <w:color w:val="383838"/>
+          <w:sz w:val="18"/>
+          <w:szCs w:val="18"/>
+        </w:rPr>
+        <w:t>" value="language" /&gt;</w:t>
+      </w:r>
+    </w:p>
+    <w:p>
+      <w:pPr>
+        <w:pStyle w:val="ListParagraph"/>
+        <w:spacing w:after="0" w:line="377" w:lineRule="atLeast"/>
+        <w:rPr>
+          <w:rFonts w:ascii="Arial Unicode MS" w:eastAsia="Arial Unicode MS" w:hAnsi="Arial Unicode MS" w:cs="Arial Unicode MS"/>
+          <w:color w:val="383838"/>
+          <w:sz w:val="18"/>
+          <w:szCs w:val="18"/>
+        </w:rPr>
+      </w:pPr>
+      <w:r>
+        <w:rPr>
+          <w:rFonts w:ascii="Arial Unicode MS" w:eastAsia="Arial Unicode MS" w:hAnsi="Arial Unicode MS" w:cs="Arial Unicode MS"/>
+          <w:color w:val="383838"/>
+          <w:sz w:val="18"/>
+          <w:szCs w:val="18"/>
+        </w:rPr>
+        <w:t xml:space="preserve">        </w:t>
+      </w:r>
+      <w:r>
+        <w:rPr>
+          <w:rFonts w:ascii="Arial Unicode MS" w:eastAsia="Arial Unicode MS" w:hAnsi="Arial Unicode MS" w:cs="Arial Unicode MS"/>
+          <w:color w:val="383838"/>
+          <w:sz w:val="18"/>
+          <w:szCs w:val="18"/>
+        </w:rPr>
+        <w:t>&lt;/bean&gt;</w:t>
+      </w:r>
+    </w:p>
+    <w:p>
+      <w:pPr>
+        <w:pStyle w:val="ListParagraph"/>
+        <w:spacing w:after="0" w:line="377" w:lineRule="atLeast"/>
+        <w:rPr>
+          <w:rFonts w:ascii="Arial Unicode MS" w:eastAsia="Arial Unicode MS" w:hAnsi="Arial Unicode MS" w:cs="Arial Unicode MS"/>
+          <w:color w:val="383838"/>
+          <w:sz w:val="18"/>
+          <w:szCs w:val="18"/>
+        </w:rPr>
+      </w:pPr>
+    </w:p>
+    <w:p>
+      <w:pPr>
+        <w:pStyle w:val="ListParagraph"/>
+        <w:spacing w:after="0" w:line="377" w:lineRule="atLeast"/>
+        <w:rPr>
+          <w:rFonts w:ascii="Arial Unicode MS" w:eastAsia="Arial Unicode MS" w:hAnsi="Arial Unicode MS" w:cs="Arial Unicode MS"/>
+          <w:color w:val="383838"/>
+          <w:sz w:val="18"/>
+          <w:szCs w:val="18"/>
+        </w:rPr>
+      </w:pPr>
+      <w:r>
+        <w:rPr>
+          <w:rFonts w:ascii="Arial Unicode MS" w:eastAsia="Arial Unicode MS" w:hAnsi="Arial Unicode MS" w:cs="Arial Unicode MS"/>
+          <w:color w:val="383838"/>
+          <w:sz w:val="18"/>
+          <w:szCs w:val="18"/>
+        </w:rPr>
+        <w:t xml:space="preserve">NOTE:  </w:t>
+      </w:r>
+      <w:hyperlink r:id="rId5" w:history="1">
+        <w:r>
+          <w:rPr>
+            <w:rStyle w:val="Hyperlink"/>
+            <w:rFonts w:ascii="Arial Unicode MS" w:eastAsia="Arial Unicode MS" w:hAnsi="Arial Unicode MS" w:cs="Arial Unicode MS"/>
+            <w:sz w:val="18"/>
+            <w:szCs w:val="18"/>
+          </w:rPr>
+          <w:t>http://www.springframework.org/schema/beans/spring-beans-3.1.xsd</w:t>
+        </w:r>
+      </w:hyperlink>
+      <w:r>
+        <w:rPr>
+          <w:rFonts w:ascii="Arial Unicode MS" w:eastAsia="Arial Unicode MS" w:hAnsi="Arial Unicode MS" w:cs="Arial Unicode MS"/>
+          <w:color w:val="383838"/>
+          <w:sz w:val="18"/>
+          <w:szCs w:val="18"/>
+        </w:rPr>
+        <w:t xml:space="preserve">  was needed in config.xml file to work.</w:t>
+      </w:r>
+    </w:p>
+    <w:p>
+      <w:pPr>
+        <w:pStyle w:val="ListParagraph"/>
+        <w:spacing w:after="0" w:line="377" w:lineRule="atLeast"/>
+        <w:rPr>
+          <w:rFonts w:ascii="Arial Unicode MS" w:eastAsia="Arial Unicode MS" w:hAnsi="Arial Unicode MS" w:cs="Arial Unicode MS"/>
+          <w:color w:val="383838"/>
+          <w:sz w:val="18"/>
+          <w:szCs w:val="18"/>
+        </w:rPr>
+      </w:pPr>
+    </w:p>
+    <w:p>
+      <w:pPr>
+        <w:pStyle w:val="ListParagraph"/>
+        <w:numPr>
+          <w:ilvl w:val="0"/>
+          <w:numId w:val="6"/>
+        </w:numPr>
+        <w:spacing w:after="0" w:line="377" w:lineRule="atLeast"/>
+        <w:rPr>
+          <w:rFonts w:ascii="Arial Unicode MS" w:eastAsia="Arial Unicode MS" w:hAnsi="Arial Unicode MS" w:cs="Arial Unicode MS"/>
+          <w:b/>
+          <w:color w:val="383838"/>
+          <w:sz w:val="18"/>
+          <w:szCs w:val="18"/>
+        </w:rPr>
+      </w:pPr>
+      <w:r>
+        <w:rPr>
+          <w:rFonts w:ascii="Arial Unicode MS" w:eastAsia="Arial Unicode MS" w:hAnsi="Arial Unicode MS" w:cs="Arial Unicode MS"/>
+          <w:b/>
+          <w:color w:val="383838"/>
+          <w:sz w:val="18"/>
+          <w:szCs w:val="18"/>
+        </w:rPr>
+        <w:t>Using Localized</w:t>
+      </w:r>
+      <w:r>
+        <w:rPr>
+          <w:rFonts w:ascii="Arial Unicode MS" w:eastAsia="Arial Unicode MS" w:hAnsi="Arial Unicode MS" w:cs="Arial Unicode MS"/>
+          <w:b/>
+          <w:color w:val="383838"/>
+          <w:sz w:val="18"/>
+          <w:szCs w:val="18"/>
+        </w:rPr>
+        <w:t xml:space="preserve"> </w:t>
+      </w:r>
+      <w:r>
+        <w:rPr>
+          <w:rFonts w:ascii="Arial Unicode MS" w:eastAsia="Arial Unicode MS" w:hAnsi="Arial Unicode MS" w:cs="Arial Unicode MS"/>
+          <w:b/>
+          <w:color w:val="383838"/>
+          <w:sz w:val="18"/>
+          <w:szCs w:val="18"/>
+        </w:rPr>
+        <w:t xml:space="preserve">messages in Java files </w:t>
+      </w:r>
+      <w:r>
+        <w:rPr>
+          <w:rFonts w:ascii="Arial Unicode MS" w:eastAsia="Arial Unicode MS" w:hAnsi="Arial Unicode MS" w:cs="Arial Unicode MS"/>
+          <w:b/>
+          <w:color w:val="383838"/>
+          <w:sz w:val="18"/>
+          <w:szCs w:val="18"/>
+        </w:rPr>
+        <w:t xml:space="preserve"> </w:t>
+      </w:r>
+    </w:p>
+    <w:p>
+      <w:pPr>
+        <w:pStyle w:val="ListParagraph"/>
+        <w:numPr>
+          <w:ilvl w:val="1"/>
+          <w:numId w:val="6"/>
+        </w:numPr>
+        <w:spacing w:after="0" w:line="377" w:lineRule="atLeast"/>
+        <w:rPr>
+          <w:rFonts w:ascii="Consolas" w:hAnsi="Consolas" w:cs="Consolas"/>
+          <w:color w:val="ED7D31" w:themeColor="accent2"/>
+          <w:sz w:val="20"/>
+          <w:szCs w:val="20"/>
+        </w:rPr>
+      </w:pPr>
+      <w:r>
+        <w:rPr>
+          <w:rFonts w:ascii="Consolas" w:hAnsi="Consolas" w:cs="Consolas"/>
+          <w:color w:val="ED7D31" w:themeColor="accent2"/>
+          <w:sz w:val="20"/>
+          <w:szCs w:val="20"/>
+        </w:rPr>
+        <w:t>Use message source in your class (any class )</w:t>
+      </w:r>
+    </w:p>
+    <w:p>
+      <w:pPr>
+        <w:spacing w:after="0" w:line="377" w:lineRule="atLeast"/>
+        <w:rPr>
+          <w:rFonts w:ascii="Consolas" w:hAnsi="Consolas" w:cs="Consolas"/>
+          <w:color w:val="ED7D31" w:themeColor="accent2"/>
+          <w:sz w:val="20"/>
+          <w:szCs w:val="20"/>
+        </w:rPr>
+      </w:pPr>
+    </w:p>
+    <w:p>
+      <w:pPr>
+        <w:autoSpaceDE w:val="0"/>
+        <w:autoSpaceDN w:val="0"/>
+        <w:adjustRightInd w:val="0"/>
+        <w:spacing w:after="0" w:line="240" w:lineRule="auto"/>
+        <w:rPr>
+          <w:rFonts w:ascii="Consolas" w:hAnsi="Consolas" w:cs="Consolas"/>
+          <w:sz w:val="20"/>
+          <w:szCs w:val="20"/>
+        </w:rPr>
+      </w:pPr>
+      <w:r>
+        <w:rPr>
+          <w:rFonts w:ascii="Consolas" w:hAnsi="Consolas" w:cs="Consolas"/>
+          <w:color w:val="646464"/>
+          <w:sz w:val="20"/>
+          <w:szCs w:val="20"/>
+        </w:rPr>
+        <w:t xml:space="preserve">             </w:t>
+      </w:r>
+      <w:r>
+        <w:rPr>
+          <w:rFonts w:ascii="Consolas" w:hAnsi="Consolas" w:cs="Consolas"/>
+          <w:color w:val="646464"/>
+          <w:sz w:val="20"/>
+          <w:szCs w:val="20"/>
+        </w:rPr>
+        <w:t>@</w:t>
+      </w:r>
+      <w:proofErr w:type="spellStart"/>
+      <w:r>
+        <w:rPr>
+          <w:rFonts w:ascii="Consolas" w:hAnsi="Consolas" w:cs="Consolas"/>
+          <w:color w:val="646464"/>
+          <w:sz w:val="20"/>
+          <w:szCs w:val="20"/>
+        </w:rPr>
+        <w:t>Autowired</w:t>
+      </w:r>
+      <w:proofErr w:type="spellEnd"/>
+    </w:p>
+    <w:p>
+      <w:pPr>
+        <w:autoSpaceDE w:val="0"/>
+        <w:autoSpaceDN w:val="0"/>
+        <w:adjustRightInd w:val="0"/>
+        <w:spacing w:after="0" w:line="240" w:lineRule="auto"/>
+        <w:ind w:left="720" w:firstLine="360"/>
+        <w:rPr>
+          <w:rFonts w:ascii="Consolas" w:hAnsi="Consolas" w:cs="Consolas"/>
+          <w:sz w:val="20"/>
+          <w:szCs w:val="20"/>
+        </w:rPr>
+      </w:pPr>
+      <w:r>
+        <w:rPr>
+          <w:rFonts w:ascii="Consolas" w:hAnsi="Consolas" w:cs="Consolas"/>
+          <w:sz w:val="20"/>
+          <w:szCs w:val="20"/>
+        </w:rPr>
+        <w:t xml:space="preserve">   </w:t>
+      </w:r>
+      <w:proofErr w:type="gramStart"/>
+      <w:r>
+        <w:rPr>
+          <w:rFonts w:ascii="Consolas" w:hAnsi="Consolas" w:cs="Consolas"/>
+          <w:b/>
+          <w:bCs/>
+          <w:color w:val="7F0055"/>
+          <w:sz w:val="20"/>
+          <w:szCs w:val="20"/>
+        </w:rPr>
+        <w:t>private</w:t>
+      </w:r>
+      <w:proofErr w:type="gramEnd"/>
+      <w:r>
+        <w:rPr>
+          <w:rFonts w:ascii="Consolas" w:hAnsi="Consolas" w:cs="Consolas"/>
+          <w:color w:val="000000"/>
+          <w:sz w:val="20"/>
+          <w:szCs w:val="20"/>
+        </w:rPr>
+        <w:t xml:space="preserve"> </w:t>
+      </w:r>
+      <w:proofErr w:type="spellStart"/>
+      <w:r>
+        <w:rPr>
+          <w:rFonts w:ascii="Consolas" w:hAnsi="Consolas" w:cs="Consolas"/>
+          <w:color w:val="000000"/>
+          <w:sz w:val="20"/>
+          <w:szCs w:val="20"/>
+        </w:rPr>
+        <w:t>MessageSource</w:t>
+      </w:r>
+      <w:proofErr w:type="spellEnd"/>
+      <w:r>
+        <w:rPr>
+          <w:rFonts w:ascii="Consolas" w:hAnsi="Consolas" w:cs="Consolas"/>
+          <w:color w:val="000000"/>
+          <w:sz w:val="20"/>
+          <w:szCs w:val="20"/>
+        </w:rPr>
+        <w:t xml:space="preserve"> </w:t>
+      </w:r>
+      <w:proofErr w:type="spellStart"/>
+      <w:r>
+        <w:rPr>
+          <w:rFonts w:ascii="Consolas" w:hAnsi="Consolas" w:cs="Consolas"/>
+          <w:color w:val="0000C0"/>
+          <w:sz w:val="20"/>
+          <w:szCs w:val="20"/>
+        </w:rPr>
+        <w:t>messageSource</w:t>
+      </w:r>
+      <w:proofErr w:type="spellEnd"/>
+      <w:r>
+        <w:rPr>
+          <w:rFonts w:ascii="Consolas" w:hAnsi="Consolas" w:cs="Consolas"/>
+          <w:color w:val="000000"/>
+          <w:sz w:val="20"/>
+          <w:szCs w:val="20"/>
+        </w:rPr>
+        <w:t>;</w:t>
+      </w:r>
+    </w:p>
+    <w:p>
+      <w:pPr>
+        <w:pStyle w:val="ListParagraph"/>
+        <w:spacing w:after="0" w:line="377" w:lineRule="atLeast"/>
+        <w:ind w:firstLine="720"/>
+        <w:rPr>
+          <w:rFonts w:ascii="Arial Unicode MS" w:eastAsia="Arial Unicode MS" w:hAnsi="Arial Unicode MS" w:cs="Arial Unicode MS"/>
+          <w:color w:val="383838"/>
+          <w:sz w:val="18"/>
+          <w:szCs w:val="18"/>
+        </w:rPr>
+      </w:pPr>
+    </w:p>
+    <w:p>
+      <w:pPr>
+        <w:pStyle w:val="ListParagraph"/>
+        <w:numPr>
+          <w:ilvl w:val="1"/>
+          <w:numId w:val="6"/>
+        </w:numPr>
+        <w:spacing w:after="0" w:line="377" w:lineRule="atLeast"/>
+        <w:rPr>
+          <w:rFonts w:ascii="Consolas" w:hAnsi="Consolas" w:cs="Consolas"/>
+          <w:color w:val="ED7D31" w:themeColor="accent2"/>
+          <w:sz w:val="20"/>
+          <w:szCs w:val="20"/>
+        </w:rPr>
+      </w:pPr>
+      <w:r>
+        <w:rPr>
+          <w:rFonts w:ascii="Consolas" w:hAnsi="Consolas" w:cs="Consolas"/>
+          <w:color w:val="ED7D31" w:themeColor="accent2"/>
+          <w:sz w:val="20"/>
+          <w:szCs w:val="20"/>
+        </w:rPr>
+        <w:t xml:space="preserve"> </w:t>
+      </w:r>
+      <w:r>
+        <w:rPr>
+          <w:rFonts w:ascii="Consolas" w:hAnsi="Consolas" w:cs="Consolas"/>
+          <w:color w:val="ED7D31" w:themeColor="accent2"/>
+          <w:sz w:val="20"/>
+          <w:szCs w:val="20"/>
+        </w:rPr>
+        <w:t>G</w:t>
+      </w:r>
+      <w:r>
+        <w:rPr>
+          <w:rFonts w:ascii="Consolas" w:hAnsi="Consolas" w:cs="Consolas"/>
+          <w:color w:val="ED7D31" w:themeColor="accent2"/>
+          <w:sz w:val="20"/>
+          <w:szCs w:val="20"/>
+        </w:rPr>
+        <w:t>et Locale using following method:</w:t>
       </w:r>
     </w:p>
     <w:p>
@@ -72,130 +2192,272 @@
         <w:spacing w:after="0" w:line="377" w:lineRule="atLeast"/>
         <w:ind w:left="720"/>
         <w:rPr>
-          <w:rFonts w:ascii="Arial Unicode MS" w:eastAsia="Arial Unicode MS" w:hAnsi="Arial Unicode MS" w:cs="Arial Unicode MS"/>
-          <w:color w:val="5B9BD5" w:themeColor="accent1"/>
-          <w:sz w:val="18"/>
-          <w:szCs w:val="18"/>
-        </w:rPr>
-      </w:pPr>
-      <w:r>
-        <w:rPr>
-          <w:rFonts w:ascii="Arial Unicode MS" w:eastAsia="Arial Unicode MS" w:hAnsi="Arial Unicode MS" w:cs="Arial Unicode MS"/>
-          <w:color w:val="5B9BD5" w:themeColor="accent1"/>
-          <w:sz w:val="18"/>
-          <w:szCs w:val="18"/>
-        </w:rPr>
-        <w:t>Do not forget to add the following while using mvc validation:</w:t>
-      </w:r>
-    </w:p>
-    <w:p>
-      <w:pPr>
-        <w:spacing w:after="0" w:line="377" w:lineRule="atLeast"/>
-        <w:ind w:left="720"/>
-        <w:rPr>
-          <w:rFonts w:ascii="Arial Unicode MS" w:eastAsia="Arial Unicode MS" w:hAnsi="Arial Unicode MS" w:cs="Arial Unicode MS"/>
-          <w:color w:val="383838"/>
-          <w:sz w:val="18"/>
-          <w:szCs w:val="18"/>
-        </w:rPr>
-      </w:pPr>
-      <w:r>
-        <w:rPr>
-          <w:rFonts w:ascii="Arial Unicode MS" w:eastAsia="Arial Unicode MS" w:hAnsi="Arial Unicode MS" w:cs="Arial Unicode MS"/>
-          <w:color w:val="383838"/>
-          <w:sz w:val="18"/>
-          <w:szCs w:val="18"/>
-        </w:rPr>
-        <w:t>1</w:t>
-      </w:r>
-      <w:r>
-        <w:rPr>
-          <w:rFonts w:ascii="Arial Unicode MS" w:eastAsia="Arial Unicode MS" w:hAnsi="Arial Unicode MS" w:cs="Arial Unicode MS"/>
+          <w:rFonts w:ascii="Consolas" w:hAnsi="Consolas" w:cs="Consolas"/>
           <w:color w:val="ED7D31" w:themeColor="accent2"/>
-          <w:sz w:val="18"/>
-          <w:szCs w:val="18"/>
-        </w:rPr>
-        <w:t xml:space="preserve">. </w:t>
-      </w:r>
-      <w:r>
-        <w:rPr>
-          <w:rFonts w:ascii="Arial Unicode MS" w:eastAsia="Arial Unicode MS" w:hAnsi="Arial Unicode MS" w:cs="Arial Unicode MS"/>
-          <w:b/>
+          <w:sz w:val="20"/>
+          <w:szCs w:val="20"/>
+        </w:rPr>
+      </w:pPr>
+    </w:p>
+    <w:p>
+      <w:pPr>
+        <w:autoSpaceDE w:val="0"/>
+        <w:autoSpaceDN w:val="0"/>
+        <w:adjustRightInd w:val="0"/>
+        <w:spacing w:after="0" w:line="240" w:lineRule="auto"/>
+        <w:ind w:left="720" w:firstLine="720"/>
+        <w:rPr>
+          <w:rFonts w:ascii="Consolas" w:hAnsi="Consolas" w:cs="Consolas"/>
+          <w:sz w:val="20"/>
+          <w:szCs w:val="20"/>
+        </w:rPr>
+      </w:pPr>
+      <w:r>
+        <w:rPr>
+          <w:rFonts w:ascii="Consolas" w:hAnsi="Consolas" w:cs="Consolas"/>
+          <w:color w:val="3F7F5F"/>
+          <w:sz w:val="20"/>
+          <w:szCs w:val="20"/>
+        </w:rPr>
+        <w:t xml:space="preserve">//independent from the </w:t>
+      </w:r>
+      <w:r>
+        <w:rPr>
+          <w:rFonts w:ascii="Consolas" w:hAnsi="Consolas" w:cs="Consolas"/>
+          <w:color w:val="3F7F5F"/>
+          <w:sz w:val="20"/>
+          <w:szCs w:val="20"/>
+          <w:u w:val="single"/>
+        </w:rPr>
+        <w:t>Servlet</w:t>
+      </w:r>
+      <w:r>
+        <w:rPr>
+          <w:rFonts w:ascii="Consolas" w:hAnsi="Consolas" w:cs="Consolas"/>
+          <w:color w:val="3F7F5F"/>
+          <w:sz w:val="20"/>
+          <w:szCs w:val="20"/>
+        </w:rPr>
+        <w:t xml:space="preserve"> API and is based on a thread local in order to provide the current locale in any entity of your architecture.</w:t>
+      </w:r>
+      <w:r>
+        <w:rPr>
+          <w:rFonts w:ascii="Consolas" w:hAnsi="Consolas" w:cs="Consolas"/>
+          <w:color w:val="000000"/>
+          <w:sz w:val="20"/>
+          <w:szCs w:val="20"/>
+        </w:rPr>
+        <w:tab/>
+      </w:r>
+      <w:proofErr w:type="gramStart"/>
+      <w:r>
+        <w:rPr>
+          <w:rFonts w:ascii="Consolas" w:hAnsi="Consolas" w:cs="Consolas"/>
+          <w:color w:val="0000C0"/>
+          <w:sz w:val="20"/>
+          <w:szCs w:val="20"/>
+        </w:rPr>
+        <w:t>locale</w:t>
+      </w:r>
+      <w:r>
+        <w:rPr>
+          <w:rFonts w:ascii="Consolas" w:hAnsi="Consolas" w:cs="Consolas"/>
+          <w:color w:val="000000"/>
+          <w:sz w:val="20"/>
+          <w:szCs w:val="20"/>
+        </w:rPr>
+        <w:t>=</w:t>
+      </w:r>
+      <w:proofErr w:type="spellStart"/>
+      <w:proofErr w:type="gramEnd"/>
+      <w:r>
+        <w:rPr>
+          <w:rFonts w:ascii="Consolas" w:hAnsi="Consolas" w:cs="Consolas"/>
+          <w:color w:val="000000"/>
+          <w:sz w:val="20"/>
+          <w:szCs w:val="20"/>
+        </w:rPr>
+        <w:t>LocaleContextHolder.</w:t>
+      </w:r>
+      <w:r>
+        <w:rPr>
+          <w:rFonts w:ascii="Consolas" w:hAnsi="Consolas" w:cs="Consolas"/>
+          <w:i/>
+          <w:iCs/>
+          <w:color w:val="000000"/>
+          <w:sz w:val="20"/>
+          <w:szCs w:val="20"/>
+        </w:rPr>
+        <w:t>getLocale</w:t>
+      </w:r>
+      <w:proofErr w:type="spellEnd"/>
+      <w:r>
+        <w:rPr>
+          <w:rFonts w:ascii="Consolas" w:hAnsi="Consolas" w:cs="Consolas"/>
+          <w:color w:val="000000"/>
+          <w:sz w:val="20"/>
+          <w:szCs w:val="20"/>
+        </w:rPr>
+        <w:t>();</w:t>
+      </w:r>
+    </w:p>
+    <w:p>
+      <w:pPr>
+        <w:spacing w:after="0" w:line="377" w:lineRule="atLeast"/>
+        <w:ind w:firstLine="720"/>
+        <w:rPr>
+          <w:rFonts w:ascii="Arial Unicode MS" w:eastAsia="Arial Unicode MS" w:hAnsi="Arial Unicode MS" w:cs="Arial Unicode MS"/>
+          <w:b/>
+          <w:color w:val="383838"/>
+          <w:sz w:val="18"/>
+          <w:szCs w:val="18"/>
+        </w:rPr>
+      </w:pPr>
+      <w:r>
+        <w:rPr>
+          <w:rFonts w:ascii="Consolas" w:hAnsi="Consolas" w:cs="Consolas"/>
           <w:color w:val="ED7D31" w:themeColor="accent2"/>
-          <w:sz w:val="18"/>
-          <w:szCs w:val="18"/>
-        </w:rPr>
-        <w:t>@Valid</w:t>
-      </w:r>
-      <w:r>
-        <w:rPr>
-          <w:rFonts w:ascii="Arial Unicode MS" w:eastAsia="Arial Unicode MS" w:hAnsi="Arial Unicode MS" w:cs="Arial Unicode MS"/>
+          <w:sz w:val="20"/>
+          <w:szCs w:val="20"/>
+        </w:rPr>
+        <w:t>4.3.</w:t>
+      </w:r>
+      <w:r>
+        <w:rPr>
+          <w:rFonts w:ascii="Consolas" w:hAnsi="Consolas" w:cs="Consolas"/>
           <w:color w:val="ED7D31" w:themeColor="accent2"/>
-          <w:sz w:val="18"/>
-          <w:szCs w:val="18"/>
-        </w:rPr>
-        <w:t xml:space="preserve"> </w:t>
-      </w:r>
-      <w:r>
-        <w:rPr>
-          <w:rFonts w:ascii="Arial Unicode MS" w:eastAsia="Arial Unicode MS" w:hAnsi="Arial Unicode MS" w:cs="Arial Unicode MS"/>
-          <w:color w:val="383838"/>
-          <w:sz w:val="18"/>
-          <w:szCs w:val="18"/>
-        </w:rPr>
-        <w:t>annotation in handle method</w:t>
-      </w:r>
-    </w:p>
-    <w:p>
-      <w:pPr>
-        <w:spacing w:after="0" w:line="377" w:lineRule="atLeast"/>
-        <w:ind w:left="720"/>
-        <w:rPr>
-          <w:rFonts w:ascii="Arial Unicode MS" w:eastAsia="Arial Unicode MS" w:hAnsi="Arial Unicode MS" w:cs="Arial Unicode MS"/>
-          <w:color w:val="383838"/>
-          <w:sz w:val="18"/>
-          <w:szCs w:val="18"/>
-        </w:rPr>
-      </w:pPr>
-      <w:r>
-        <w:rPr>
-          <w:rFonts w:ascii="Arial Unicode MS" w:eastAsia="Arial Unicode MS" w:hAnsi="Arial Unicode MS" w:cs="Arial Unicode MS"/>
-          <w:color w:val="383838"/>
-          <w:sz w:val="18"/>
-          <w:szCs w:val="18"/>
-        </w:rPr>
-        <w:t xml:space="preserve">2. </w:t>
-      </w:r>
-      <w:r>
-        <w:rPr>
-          <w:rFonts w:ascii="Arial Unicode MS" w:eastAsia="Arial Unicode MS" w:hAnsi="Arial Unicode MS" w:cs="Arial Unicode MS"/>
-          <w:b/>
-          <w:color w:val="ED7D31" w:themeColor="accent2"/>
-          <w:sz w:val="18"/>
-          <w:szCs w:val="18"/>
-        </w:rPr>
-        <w:t>&lt;mvc:annotation-driven /&gt;</w:t>
-      </w:r>
-      <w:r>
-        <w:rPr>
-          <w:rFonts w:ascii="Arial Unicode MS" w:eastAsia="Arial Unicode MS" w:hAnsi="Arial Unicode MS" w:cs="Arial Unicode MS"/>
-          <w:color w:val="ED7D31" w:themeColor="accent2"/>
-          <w:sz w:val="18"/>
-          <w:szCs w:val="18"/>
-        </w:rPr>
-        <w:t xml:space="preserve"> </w:t>
-      </w:r>
-      <w:r>
-        <w:rPr>
-          <w:rFonts w:ascii="Arial Unicode MS" w:eastAsia="Arial Unicode MS" w:hAnsi="Arial Unicode MS" w:cs="Arial Unicode MS"/>
-          <w:color w:val="383838"/>
-          <w:sz w:val="18"/>
-          <w:szCs w:val="18"/>
-        </w:rPr>
-        <w:t>in your config file</w:t>
-      </w:r>
+          <w:sz w:val="20"/>
+          <w:szCs w:val="20"/>
+        </w:rPr>
+        <w:t xml:space="preserve"> Get message using following method: </w:t>
+      </w:r>
+    </w:p>
+    <w:p>
+      <w:pPr>
+        <w:pStyle w:val="ListParagraph"/>
+        <w:spacing w:after="0" w:line="377" w:lineRule="atLeast"/>
+        <w:ind w:left="1080"/>
+        <w:rPr>
+          <w:rFonts w:ascii="Arial Unicode MS" w:eastAsia="Arial Unicode MS" w:hAnsi="Arial Unicode MS" w:cs="Arial Unicode MS"/>
+          <w:b/>
+          <w:color w:val="383838"/>
+          <w:sz w:val="18"/>
+          <w:szCs w:val="18"/>
+        </w:rPr>
+      </w:pPr>
+      <w:proofErr w:type="spellStart"/>
+      <w:proofErr w:type="gramStart"/>
+      <w:r>
+        <w:rPr>
+          <w:rFonts w:ascii="Consolas" w:hAnsi="Consolas" w:cs="Consolas"/>
+          <w:color w:val="0000C0"/>
+          <w:sz w:val="20"/>
+          <w:szCs w:val="20"/>
+        </w:rPr>
+        <w:t>messageSource.getMessage</w:t>
+      </w:r>
+      <w:proofErr w:type="spellEnd"/>
+      <w:r>
+        <w:rPr>
+          <w:rFonts w:ascii="Consolas" w:hAnsi="Consolas" w:cs="Consolas"/>
+          <w:color w:val="0000C0"/>
+          <w:sz w:val="20"/>
+          <w:szCs w:val="20"/>
+        </w:rPr>
+        <w:t>(</w:t>
+      </w:r>
+      <w:proofErr w:type="gramEnd"/>
+      <w:r>
+        <w:rPr>
+          <w:rFonts w:ascii="Consolas" w:hAnsi="Consolas" w:cs="Consolas"/>
+          <w:color w:val="0000C0"/>
+          <w:sz w:val="20"/>
+          <w:szCs w:val="20"/>
+        </w:rPr>
+        <w:t>"</w:t>
+      </w:r>
+      <w:proofErr w:type="spellStart"/>
+      <w:r>
+        <w:rPr>
+          <w:rFonts w:ascii="Consolas" w:hAnsi="Consolas" w:cs="Consolas"/>
+          <w:color w:val="0000C0"/>
+          <w:sz w:val="20"/>
+          <w:szCs w:val="20"/>
+        </w:rPr>
+        <w:t>validation.error.userName</w:t>
+      </w:r>
+      <w:proofErr w:type="spellEnd"/>
+      <w:r>
+        <w:rPr>
+          <w:rFonts w:ascii="Consolas" w:hAnsi="Consolas" w:cs="Consolas"/>
+          <w:color w:val="0000C0"/>
+          <w:sz w:val="20"/>
+          <w:szCs w:val="20"/>
+        </w:rPr>
+        <w:t>", null, "user name missing", locale))</w:t>
+      </w:r>
+    </w:p>
+    <w:p>
+      <w:pPr>
+        <w:pStyle w:val="ListParagraph"/>
+        <w:spacing w:after="0" w:line="377" w:lineRule="atLeast"/>
+        <w:rPr>
+          <w:rFonts w:ascii="Arial Unicode MS" w:eastAsia="Arial Unicode MS" w:hAnsi="Arial Unicode MS" w:cs="Arial Unicode MS"/>
+          <w:color w:val="383838"/>
+          <w:sz w:val="18"/>
+          <w:szCs w:val="18"/>
+        </w:rPr>
+      </w:pPr>
       <w:bookmarkStart w:id="0" w:name="_GoBack"/>
       <w:bookmarkEnd w:id="0"/>
+    </w:p>
+    <w:p>
+      <w:pPr>
+        <w:pStyle w:val="ListParagraph"/>
+        <w:spacing w:after="0" w:line="377" w:lineRule="atLeast"/>
+        <w:rPr>
+          <w:rFonts w:ascii="Arial Unicode MS" w:eastAsia="Arial Unicode MS" w:hAnsi="Arial Unicode MS" w:cs="Arial Unicode MS"/>
+          <w:color w:val="383838"/>
+          <w:sz w:val="18"/>
+          <w:szCs w:val="18"/>
+        </w:rPr>
+      </w:pPr>
+    </w:p>
+    <w:p>
+      <w:pPr>
+        <w:pStyle w:val="ListParagraph"/>
+        <w:spacing w:after="0" w:line="377" w:lineRule="atLeast"/>
+        <w:rPr>
+          <w:rFonts w:ascii="Arial Unicode MS" w:eastAsia="Arial Unicode MS" w:hAnsi="Arial Unicode MS" w:cs="Arial Unicode MS"/>
+          <w:color w:val="383838"/>
+          <w:sz w:val="18"/>
+          <w:szCs w:val="18"/>
+        </w:rPr>
+      </w:pPr>
+    </w:p>
+    <w:p>
+      <w:pPr>
+        <w:pStyle w:val="ListParagraph"/>
+        <w:spacing w:after="0" w:line="377" w:lineRule="atLeast"/>
+        <w:rPr>
+          <w:rFonts w:ascii="Arial Unicode MS" w:eastAsia="Arial Unicode MS" w:hAnsi="Arial Unicode MS" w:cs="Arial Unicode MS"/>
+          <w:color w:val="383838"/>
+          <w:sz w:val="18"/>
+          <w:szCs w:val="18"/>
+        </w:rPr>
+      </w:pPr>
+    </w:p>
+    <w:p>
+      <w:pPr>
+        <w:pStyle w:val="ListParagraph"/>
+        <w:spacing w:after="0" w:line="377" w:lineRule="atLeast"/>
+        <w:rPr>
+          <w:rFonts w:ascii="Arial Unicode MS" w:eastAsia="Arial Unicode MS" w:hAnsi="Arial Unicode MS" w:cs="Arial Unicode MS"/>
+          <w:color w:val="383838"/>
+          <w:sz w:val="18"/>
+          <w:szCs w:val="18"/>
+        </w:rPr>
+      </w:pPr>
     </w:p>
     <w:sectPr>
       <w:pgSz w:w="12240" w:h="15840"/>
@@ -591,6 +2853,127 @@
     </w:lvl>
   </w:abstractNum>
   <w:abstractNum w:abstractNumId="4">
+    <w:nsid w:val="76223819"/>
+    <w:multiLevelType w:val="multilevel"/>
+    <w:tmpl w:val="3B687EC4"/>
+    <w:lvl w:ilvl="0">
+      <w:start w:val="1"/>
+      <w:numFmt w:val="decimal"/>
+      <w:lvlText w:val="%1."/>
+      <w:lvlJc w:val="left"/>
+      <w:pPr>
+        <w:ind w:left="720" w:hanging="360"/>
+      </w:pPr>
+      <w:rPr>
+        <w:rFonts w:hint="default"/>
+      </w:rPr>
+    </w:lvl>
+    <w:lvl w:ilvl="1">
+      <w:start w:val="1"/>
+      <w:numFmt w:val="decimal"/>
+      <w:isLgl/>
+      <w:lvlText w:val="%1.%2."/>
+      <w:lvlJc w:val="left"/>
+      <w:pPr>
+        <w:ind w:left="1080" w:hanging="360"/>
+      </w:pPr>
+      <w:rPr>
+        <w:rFonts w:hint="default"/>
+      </w:rPr>
+    </w:lvl>
+    <w:lvl w:ilvl="2">
+      <w:start w:val="1"/>
+      <w:numFmt w:val="decimal"/>
+      <w:isLgl/>
+      <w:lvlText w:val="%1.%2.%3."/>
+      <w:lvlJc w:val="left"/>
+      <w:pPr>
+        <w:ind w:left="1800" w:hanging="720"/>
+      </w:pPr>
+      <w:rPr>
+        <w:rFonts w:hint="default"/>
+      </w:rPr>
+    </w:lvl>
+    <w:lvl w:ilvl="3">
+      <w:start w:val="1"/>
+      <w:numFmt w:val="decimal"/>
+      <w:isLgl/>
+      <w:lvlText w:val="%1.%2.%3.%4."/>
+      <w:lvlJc w:val="left"/>
+      <w:pPr>
+        <w:ind w:left="2160" w:hanging="720"/>
+      </w:pPr>
+      <w:rPr>
+        <w:rFonts w:hint="default"/>
+      </w:rPr>
+    </w:lvl>
+    <w:lvl w:ilvl="4">
+      <w:start w:val="1"/>
+      <w:numFmt w:val="decimal"/>
+      <w:isLgl/>
+      <w:lvlText w:val="%1.%2.%3.%4.%5."/>
+      <w:lvlJc w:val="left"/>
+      <w:pPr>
+        <w:ind w:left="2880" w:hanging="1080"/>
+      </w:pPr>
+      <w:rPr>
+        <w:rFonts w:hint="default"/>
+      </w:rPr>
+    </w:lvl>
+    <w:lvl w:ilvl="5">
+      <w:start w:val="1"/>
+      <w:numFmt w:val="decimal"/>
+      <w:isLgl/>
+      <w:lvlText w:val="%1.%2.%3.%4.%5.%6."/>
+      <w:lvlJc w:val="left"/>
+      <w:pPr>
+        <w:ind w:left="3240" w:hanging="1080"/>
+      </w:pPr>
+      <w:rPr>
+        <w:rFonts w:hint="default"/>
+      </w:rPr>
+    </w:lvl>
+    <w:lvl w:ilvl="6">
+      <w:start w:val="1"/>
+      <w:numFmt w:val="decimal"/>
+      <w:isLgl/>
+      <w:lvlText w:val="%1.%2.%3.%4.%5.%6.%7."/>
+      <w:lvlJc w:val="left"/>
+      <w:pPr>
+        <w:ind w:left="3600" w:hanging="1080"/>
+      </w:pPr>
+      <w:rPr>
+        <w:rFonts w:hint="default"/>
+      </w:rPr>
+    </w:lvl>
+    <w:lvl w:ilvl="7">
+      <w:start w:val="1"/>
+      <w:numFmt w:val="decimal"/>
+      <w:isLgl/>
+      <w:lvlText w:val="%1.%2.%3.%4.%5.%6.%7.%8."/>
+      <w:lvlJc w:val="left"/>
+      <w:pPr>
+        <w:ind w:left="4320" w:hanging="1440"/>
+      </w:pPr>
+      <w:rPr>
+        <w:rFonts w:hint="default"/>
+      </w:rPr>
+    </w:lvl>
+    <w:lvl w:ilvl="8">
+      <w:start w:val="1"/>
+      <w:numFmt w:val="decimal"/>
+      <w:isLgl/>
+      <w:lvlText w:val="%1.%2.%3.%4.%5.%6.%7.%8.%9."/>
+      <w:lvlJc w:val="left"/>
+      <w:pPr>
+        <w:ind w:left="4680" w:hanging="1440"/>
+      </w:pPr>
+      <w:rPr>
+        <w:rFonts w:hint="default"/>
+      </w:rPr>
+    </w:lvl>
+  </w:abstractNum>
+  <w:abstractNum w:abstractNumId="5">
     <w:nsid w:val="7D237C10"/>
     <w:multiLevelType w:val="hybridMultilevel"/>
     <w:tmpl w:val="84C061F6"/>
@@ -689,10 +3072,13 @@
     <w:abstractNumId w:val="0"/>
   </w:num>
   <w:num w:numId="4">
-    <w:abstractNumId w:val="4"/>
+    <w:abstractNumId w:val="5"/>
   </w:num>
   <w:num w:numId="5">
     <w:abstractNumId w:val="2"/>
+  </w:num>
+  <w:num w:numId="6">
+    <w:abstractNumId w:val="4"/>
   </w:num>
 </w:numbering>
 </file>
@@ -1094,7 +3480,6 @@
   <w:style w:type="character" w:default="1" w:styleId="DefaultParagraphFont">
     <w:name w:val="Default Paragraph Font"/>
     <w:uiPriority w:val="1"/>
-    <w:semiHidden/>
     <w:unhideWhenUsed/>
   </w:style>
   <w:style w:type="table" w:default="1" w:styleId="TableNormal">
@@ -1140,6 +3525,17 @@
       <w:rFonts w:ascii="Courier New" w:eastAsia="Times New Roman" w:hAnsi="Courier New" w:cs="Courier New"/>
       <w:sz w:val="20"/>
       <w:szCs w:val="20"/>
+    </w:rPr>
+  </w:style>
+  <w:style w:type="character" w:styleId="Hyperlink">
+    <w:name w:val="Hyperlink"/>
+    <w:basedOn w:val="DefaultParagraphFont"/>
+    <w:uiPriority w:val="99"/>
+    <w:unhideWhenUsed/>
+    <w:rsid w:val="00E34D30"/>
+    <w:rPr>
+      <w:color w:val="0563C1" w:themeColor="hyperlink"/>
+      <w:u w:val="single"/>
     </w:rPr>
   </w:style>
 </w:styles>

</xml_diff>